<commit_message>
j'ai ajouté la diagramme de classe
</commit_message>
<xml_diff>
--- a/Docs/Rapport.docx
+++ b/Docs/Rapport.docx
@@ -1,6 +1,6 @@
 
 <file path=word/document.xml><?xml version="1.0" encoding="utf-8"?>
-<w:document xmlns:wpc="http://schemas.microsoft.com/office/word/2010/wordprocessingCanvas" xmlns:cx="http://schemas.microsoft.com/office/drawing/2014/chartex" xmlns:cx1="http://schemas.microsoft.com/office/drawing/2015/9/8/chartex" xmlns:cx2="http://schemas.microsoft.com/office/drawing/2015/10/21/chartex" xmlns:cx3="http://schemas.microsoft.com/office/drawing/2016/5/9/chartex" xmlns:cx4="http://schemas.microsoft.com/office/drawing/2016/5/10/chartex" xmlns:cx5="http://schemas.microsoft.com/office/drawing/2016/5/11/chartex" xmlns:cx6="http://schemas.microsoft.com/office/drawing/2016/5/12/chartex" xmlns:cx7="http://schemas.microsoft.com/office/drawing/2016/5/13/chartex" xmlns:cx8="http://schemas.microsoft.com/office/drawing/2016/5/14/chartex" xmlns:mc="http://schemas.openxmlformats.org/markup-compatibility/2006" xmlns:aink="http://schemas.microsoft.com/office/drawing/2016/ink" xmlns:am3d="http://schemas.microsoft.com/office/drawing/2017/model3d" xmlns:o="urn:schemas-microsoft-com:office:office" xmlns:oel="http://schemas.microsoft.com/office/2019/extlst" xmlns:r="http://schemas.openxmlformats.org/officeDocument/2006/relationships" xmlns:m="http://schemas.openxmlformats.org/officeDocument/2006/math" xmlns:v="urn:schemas-microsoft-com:vml" xmlns:wp14="http://schemas.microsoft.com/office/word/2010/wordprocessingDrawing" xmlns:wp="http://schemas.openxmlformats.org/drawingml/2006/wordprocessingDrawing" xmlns:w10="urn:schemas-microsoft-com:office:word" xmlns:w="http://schemas.openxmlformats.org/wordprocessingml/2006/main" xmlns:w14="http://schemas.microsoft.com/office/word/2010/wordml" xmlns:w15="http://schemas.microsoft.com/office/word/2012/wordml" xmlns:w16cex="http://schemas.microsoft.com/office/word/2018/wordml/cex" xmlns:w16cid="http://schemas.microsoft.com/office/word/2016/wordml/cid" xmlns:w16="http://schemas.microsoft.com/office/word/2018/wordml" xmlns:w16du="http://schemas.microsoft.com/office/word/2023/wordml/word16du" xmlns:w16sdtdh="http://schemas.microsoft.com/office/word/2020/wordml/sdtdatahash" xmlns:w16se="http://schemas.microsoft.com/office/word/2015/wordml/symex" xmlns:wpg="http://schemas.microsoft.com/office/word/2010/wordprocessingGroup" xmlns:wpi="http://schemas.microsoft.com/office/word/2010/wordprocessingInk" xmlns:wne="http://schemas.microsoft.com/office/word/2006/wordml" xmlns:wps="http://schemas.microsoft.com/office/word/2010/wordprocessingShape" mc:Ignorable="w14 w15 w16se w16cid w16 w16cex w16sdtdh w16du wp14">
+<w:document xmlns:wpc="http://schemas.microsoft.com/office/word/2010/wordprocessingCanvas" xmlns:cx="http://schemas.microsoft.com/office/drawing/2014/chartex" xmlns:cx1="http://schemas.microsoft.com/office/drawing/2015/9/8/chartex" xmlns:cx2="http://schemas.microsoft.com/office/drawing/2015/10/21/chartex" xmlns:cx3="http://schemas.microsoft.com/office/drawing/2016/5/9/chartex" xmlns:cx4="http://schemas.microsoft.com/office/drawing/2016/5/10/chartex" xmlns:cx5="http://schemas.microsoft.com/office/drawing/2016/5/11/chartex" xmlns:cx6="http://schemas.microsoft.com/office/drawing/2016/5/12/chartex" xmlns:cx7="http://schemas.microsoft.com/office/drawing/2016/5/13/chartex" xmlns:cx8="http://schemas.microsoft.com/office/drawing/2016/5/14/chartex" xmlns:mc="http://schemas.openxmlformats.org/markup-compatibility/2006" xmlns:aink="http://schemas.microsoft.com/office/drawing/2016/ink" xmlns:am3d="http://schemas.microsoft.com/office/drawing/2017/model3d" xmlns:o="urn:schemas-microsoft-com:office:office" xmlns:oel="http://schemas.microsoft.com/office/2019/extlst" xmlns:r="http://schemas.openxmlformats.org/officeDocument/2006/relationships" xmlns:m="http://schemas.openxmlformats.org/officeDocument/2006/math" xmlns:v="urn:schemas-microsoft-com:vml" xmlns:wp14="http://schemas.microsoft.com/office/word/2010/wordprocessingDrawing" xmlns:wp="http://schemas.openxmlformats.org/drawingml/2006/wordprocessingDrawing" xmlns:w10="urn:schemas-microsoft-com:office:word" xmlns:w="http://schemas.openxmlformats.org/wordprocessingml/2006/main" xmlns:w14="http://schemas.microsoft.com/office/word/2010/wordml" xmlns:w15="http://schemas.microsoft.com/office/word/2012/wordml" xmlns:w16cex="http://schemas.microsoft.com/office/word/2018/wordml/cex" xmlns:w16cid="http://schemas.microsoft.com/office/word/2016/wordml/cid" xmlns:w16="http://schemas.microsoft.com/office/word/2018/wordml" xmlns:w16sdtdh="http://schemas.microsoft.com/office/word/2020/wordml/sdtdatahash" xmlns:w16se="http://schemas.microsoft.com/office/word/2015/wordml/symex" xmlns:wpg="http://schemas.microsoft.com/office/word/2010/wordprocessingGroup" xmlns:wpi="http://schemas.microsoft.com/office/word/2010/wordprocessingInk" xmlns:wne="http://schemas.microsoft.com/office/word/2006/wordml" xmlns:wps="http://schemas.microsoft.com/office/word/2010/wordprocessingShape" mc:Ignorable="w14 w15 w16se w16cid w16 w16cex w16sdtdh wp14">
   <w:body>
     <w:p>
       <w:pPr>
@@ -20,21 +20,41 @@
     <w:p>
       <w:pPr>
         <w:pStyle w:val="Titre1"/>
-      </w:pPr>
-      <w:bookmarkStart w:id="0" w:name="_Toc167221552"/>
-      <w:r>
+        <w:rPr>
+          <w:sz w:val="52"/>
+          <w:szCs w:val="52"/>
+        </w:rPr>
+      </w:pPr>
+      <w:bookmarkStart w:id="0" w:name="_Toc167459663"/>
+      <w:r>
+        <w:rPr>
+          <w:sz w:val="52"/>
+          <w:szCs w:val="52"/>
+        </w:rPr>
         <w:t xml:space="preserve">Rapport de Projet : </w:t>
       </w:r>
       <w:proofErr w:type="spellStart"/>
       <w:r>
+        <w:rPr>
+          <w:sz w:val="52"/>
+          <w:szCs w:val="52"/>
+        </w:rPr>
         <w:t>Space</w:t>
       </w:r>
       <w:proofErr w:type="spellEnd"/>
       <w:r>
+        <w:rPr>
+          <w:sz w:val="52"/>
+          <w:szCs w:val="52"/>
+        </w:rPr>
         <w:t xml:space="preserve"> </w:t>
       </w:r>
       <w:proofErr w:type="spellStart"/>
       <w:r>
+        <w:rPr>
+          <w:sz w:val="52"/>
+          <w:szCs w:val="52"/>
+        </w:rPr>
         <w:t>Invaders</w:t>
       </w:r>
       <w:bookmarkEnd w:id="0"/>
@@ -82,24 +102,118 @@
     </w:p>
     <w:p>
       <w:pPr>
+        <w:rPr>
+          <w:i/>
+          <w:iCs/>
+          <w:sz w:val="28"/>
+          <w:szCs w:val="28"/>
+        </w:rPr>
+      </w:pPr>
+      <w:r>
+        <w:rPr>
+          <w:i/>
+          <w:iCs/>
+          <w:sz w:val="28"/>
+          <w:szCs w:val="28"/>
+        </w:rPr>
+        <w:t xml:space="preserve">Hanieh Mohajerani </w:t>
+      </w:r>
+    </w:p>
+    <w:p>
+      <w:pPr>
+        <w:rPr>
+          <w:i/>
+          <w:iCs/>
+          <w:sz w:val="24"/>
+          <w:szCs w:val="24"/>
+        </w:rPr>
+        <w:sectPr>
+          <w:pgSz w:w="11906" w:h="16838"/>
+          <w:pgMar w:top="1417" w:right="1417" w:bottom="1417" w:left="1417" w:header="708" w:footer="708" w:gutter="0"/>
+          <w:cols w:space="708"/>
+          <w:docGrid w:linePitch="360"/>
+        </w:sectPr>
+      </w:pPr>
+      <w:r>
+        <w:rPr>
+          <w:i/>
+          <w:iCs/>
+          <w:sz w:val="28"/>
+          <w:szCs w:val="28"/>
+        </w:rPr>
+        <w:t xml:space="preserve">Date  </w:t>
+      </w:r>
+      <w:r>
+        <w:rPr>
+          <w:i/>
+          <w:iCs/>
+          <w:sz w:val="24"/>
+          <w:szCs w:val="24"/>
+        </w:rPr>
+        <w:t xml:space="preserve">    </w:t>
+      </w:r>
+      <w:r>
+        <w:rPr>
+          <w:i/>
+          <w:iCs/>
+          <w:sz w:val="24"/>
+          <w:szCs w:val="24"/>
+        </w:rPr>
+        <w:t xml:space="preserve"> 18 janvier </w:t>
+      </w:r>
+      <w:r>
+        <w:rPr>
+          <w:i/>
+          <w:iCs/>
+          <w:sz w:val="24"/>
+          <w:szCs w:val="24"/>
+        </w:rPr>
+        <w:t xml:space="preserve">2024 </w:t>
+      </w:r>
+      <w:r>
+        <w:rPr>
+          <w:i/>
+          <w:iCs/>
+          <w:sz w:val="24"/>
+          <w:szCs w:val="24"/>
+        </w:rPr>
+        <w:t>- 31</w:t>
+      </w:r>
+      <w:r>
+        <w:rPr>
+          <w:i/>
+          <w:iCs/>
+          <w:sz w:val="24"/>
+          <w:szCs w:val="24"/>
+        </w:rPr>
+        <w:t xml:space="preserve"> mai 20</w:t>
+      </w:r>
+    </w:p>
+    <w:p>
+      <w:pPr>
+        <w:rPr>
+          <w:i/>
+          <w:iCs/>
+          <w:sz w:val="24"/>
+          <w:szCs w:val="24"/>
+        </w:rPr>
+      </w:pPr>
+    </w:p>
+    <w:p>
+      <w:pPr>
         <w:pStyle w:val="Titre1"/>
       </w:pPr>
     </w:p>
-    <w:p>
-      <w:pPr>
-        <w:pStyle w:val="Titre1"/>
-      </w:pPr>
-    </w:p>
-    <w:p>
-      <w:pPr>
-        <w:pStyle w:val="Titre1"/>
-      </w:pPr>
-    </w:p>
-    <w:p/>
     <w:sdt>
       <w:sdtPr>
         <w:rPr>
-          <w:lang w:val="fr-FR"/>
+          <w:rFonts w:asciiTheme="minorHAnsi" w:eastAsiaTheme="minorHAnsi" w:hAnsiTheme="minorHAnsi" w:cstheme="minorBidi"/>
+          <w:color w:val="auto"/>
+          <w:kern w:val="2"/>
+          <w:sz w:val="22"/>
+          <w:szCs w:val="22"/>
+          <w:lang w:val="fr-FR" w:eastAsia="en-US"/>
+          <w14:ligatures w14:val="standardContextual"/>
         </w:rPr>
         <w:id w:val="-1868130577"/>
         <w:docPartObj>
@@ -109,15 +223,8 @@
       </w:sdtPr>
       <w:sdtEndPr>
         <w:rPr>
-          <w:rFonts w:asciiTheme="minorHAnsi" w:eastAsiaTheme="minorHAnsi" w:hAnsiTheme="minorHAnsi" w:cstheme="minorBidi"/>
           <w:b/>
           <w:bCs/>
-          <w:color w:val="auto"/>
-          <w:kern w:val="2"/>
-          <w:sz w:val="22"/>
-          <w:szCs w:val="22"/>
-          <w:lang w:eastAsia="en-US"/>
-          <w14:ligatures w14:val="standardContextual"/>
         </w:rPr>
       </w:sdtEndPr>
       <w:sdtContent>
@@ -141,8 +248,6 @@
             <w:rPr>
               <w:rFonts w:eastAsiaTheme="minorEastAsia"/>
               <w:noProof/>
-              <w:sz w:val="24"/>
-              <w:szCs w:val="24"/>
               <w:lang w:eastAsia="fr-CH"/>
             </w:rPr>
           </w:pPr>
@@ -155,7 +260,7 @@
           <w:r>
             <w:fldChar w:fldCharType="separate"/>
           </w:r>
-          <w:hyperlink w:anchor="_Toc167221552" w:history="1">
+          <w:hyperlink w:anchor="_Toc167459663" w:history="1">
             <w:r>
               <w:rPr>
                 <w:rStyle w:val="Lienhypertexte"/>
@@ -182,7 +287,7 @@
                 <w:noProof/>
                 <w:webHidden/>
               </w:rPr>
-              <w:instrText xml:space="preserve"> PAGEREF _Toc167221552 \h </w:instrText>
+              <w:instrText xml:space="preserve"> PAGEREF _Toc167459663 \h </w:instrText>
             </w:r>
             <w:r>
               <w:rPr>
@@ -222,12 +327,10 @@
             <w:rPr>
               <w:rFonts w:eastAsiaTheme="minorEastAsia"/>
               <w:noProof/>
-              <w:sz w:val="24"/>
-              <w:szCs w:val="24"/>
               <w:lang w:eastAsia="fr-CH"/>
             </w:rPr>
           </w:pPr>
-          <w:hyperlink w:anchor="_Toc167221553" w:history="1">
+          <w:hyperlink w:anchor="_Toc167459664" w:history="1">
             <w:r>
               <w:rPr>
                 <w:rStyle w:val="Lienhypertexte"/>
@@ -254,7 +357,7 @@
                 <w:noProof/>
                 <w:webHidden/>
               </w:rPr>
-              <w:instrText xml:space="preserve"> PAGEREF _Toc167221553 \h </w:instrText>
+              <w:instrText xml:space="preserve"> PAGEREF _Toc167459664 \h </w:instrText>
             </w:r>
             <w:r>
               <w:rPr>
@@ -294,12 +397,10 @@
             <w:rPr>
               <w:rFonts w:eastAsiaTheme="minorEastAsia"/>
               <w:noProof/>
-              <w:sz w:val="24"/>
-              <w:szCs w:val="24"/>
               <w:lang w:eastAsia="fr-CH"/>
             </w:rPr>
           </w:pPr>
-          <w:hyperlink w:anchor="_Toc167221554" w:history="1">
+          <w:hyperlink w:anchor="_Toc167459665" w:history="1">
             <w:r>
               <w:rPr>
                 <w:rStyle w:val="Lienhypertexte"/>
@@ -326,7 +427,7 @@
                 <w:noProof/>
                 <w:webHidden/>
               </w:rPr>
-              <w:instrText xml:space="preserve"> PAGEREF _Toc167221554 \h </w:instrText>
+              <w:instrText xml:space="preserve"> PAGEREF _Toc167459665 \h </w:instrText>
             </w:r>
             <w:r>
               <w:rPr>
@@ -366,12 +467,10 @@
             <w:rPr>
               <w:rFonts w:eastAsiaTheme="minorEastAsia"/>
               <w:noProof/>
-              <w:sz w:val="24"/>
-              <w:szCs w:val="24"/>
               <w:lang w:eastAsia="fr-CH"/>
             </w:rPr>
           </w:pPr>
-          <w:hyperlink w:anchor="_Toc167221555" w:history="1">
+          <w:hyperlink w:anchor="_Toc167459666" w:history="1">
             <w:r>
               <w:rPr>
                 <w:rStyle w:val="Lienhypertexte"/>
@@ -398,7 +497,7 @@
                 <w:noProof/>
                 <w:webHidden/>
               </w:rPr>
-              <w:instrText xml:space="preserve"> PAGEREF _Toc167221555 \h </w:instrText>
+              <w:instrText xml:space="preserve"> PAGEREF _Toc167459666 \h </w:instrText>
             </w:r>
             <w:r>
               <w:rPr>
@@ -438,18 +537,16 @@
             <w:rPr>
               <w:rFonts w:eastAsiaTheme="minorEastAsia"/>
               <w:noProof/>
-              <w:sz w:val="24"/>
-              <w:szCs w:val="24"/>
               <w:lang w:eastAsia="fr-CH"/>
             </w:rPr>
           </w:pPr>
-          <w:hyperlink w:anchor="_Toc167221556" w:history="1">
+          <w:hyperlink w:anchor="_Toc167459667" w:history="1">
             <w:r>
               <w:rPr>
                 <w:rStyle w:val="Lienhypertexte"/>
                 <w:noProof/>
               </w:rPr>
-              <w:t>Diagramme UML</w:t>
+              <w:t>Diagramme De Class</w:t>
             </w:r>
             <w:r>
               <w:rPr>
@@ -470,7 +567,7 @@
                 <w:noProof/>
                 <w:webHidden/>
               </w:rPr>
-              <w:instrText xml:space="preserve"> PAGEREF _Toc167221556 \h </w:instrText>
+              <w:instrText xml:space="preserve"> PAGEREF _Toc167459667 \h </w:instrText>
             </w:r>
             <w:r>
               <w:rPr>
@@ -490,7 +587,7 @@
                 <w:noProof/>
                 <w:webHidden/>
               </w:rPr>
-              <w:t>3</w:t>
+              <w:t>4</w:t>
             </w:r>
             <w:r>
               <w:rPr>
@@ -510,12 +607,10 @@
             <w:rPr>
               <w:rFonts w:eastAsiaTheme="minorEastAsia"/>
               <w:noProof/>
-              <w:sz w:val="24"/>
-              <w:szCs w:val="24"/>
               <w:lang w:eastAsia="fr-CH"/>
             </w:rPr>
           </w:pPr>
-          <w:hyperlink w:anchor="_Toc167221557" w:history="1">
+          <w:hyperlink w:anchor="_Toc167459668" w:history="1">
             <w:r>
               <w:rPr>
                 <w:rStyle w:val="Lienhypertexte"/>
@@ -542,7 +637,7 @@
                 <w:noProof/>
                 <w:webHidden/>
               </w:rPr>
-              <w:instrText xml:space="preserve"> PAGEREF _Toc167221557 \h </w:instrText>
+              <w:instrText xml:space="preserve"> PAGEREF _Toc167459668 \h </w:instrText>
             </w:r>
             <w:r>
               <w:rPr>
@@ -582,12 +677,10 @@
             <w:rPr>
               <w:rFonts w:eastAsiaTheme="minorEastAsia"/>
               <w:noProof/>
-              <w:sz w:val="24"/>
-              <w:szCs w:val="24"/>
               <w:lang w:eastAsia="fr-CH"/>
             </w:rPr>
           </w:pPr>
-          <w:hyperlink w:anchor="_Toc167221558" w:history="1">
+          <w:hyperlink w:anchor="_Toc167459669" w:history="1">
             <w:r>
               <w:rPr>
                 <w:rStyle w:val="Lienhypertexte"/>
@@ -614,7 +707,7 @@
                 <w:noProof/>
                 <w:webHidden/>
               </w:rPr>
-              <w:instrText xml:space="preserve"> PAGEREF _Toc167221558 \h </w:instrText>
+              <w:instrText xml:space="preserve"> PAGEREF _Toc167459669 \h </w:instrText>
             </w:r>
             <w:r>
               <w:rPr>
@@ -634,7 +727,7 @@
                 <w:noProof/>
                 <w:webHidden/>
               </w:rPr>
-              <w:t>4</w:t>
+              <w:t>5</w:t>
             </w:r>
             <w:r>
               <w:rPr>
@@ -654,12 +747,10 @@
             <w:rPr>
               <w:rFonts w:eastAsiaTheme="minorEastAsia"/>
               <w:noProof/>
-              <w:sz w:val="24"/>
-              <w:szCs w:val="24"/>
               <w:lang w:eastAsia="fr-CH"/>
             </w:rPr>
           </w:pPr>
-          <w:hyperlink w:anchor="_Toc167221559" w:history="1">
+          <w:hyperlink w:anchor="_Toc167459670" w:history="1">
             <w:r>
               <w:rPr>
                 <w:rStyle w:val="Lienhypertexte"/>
@@ -686,7 +777,7 @@
                 <w:noProof/>
                 <w:webHidden/>
               </w:rPr>
-              <w:instrText xml:space="preserve"> PAGEREF _Toc167221559 \h </w:instrText>
+              <w:instrText xml:space="preserve"> PAGEREF _Toc167459670 \h </w:instrText>
             </w:r>
             <w:r>
               <w:rPr>
@@ -706,7 +797,7 @@
                 <w:noProof/>
                 <w:webHidden/>
               </w:rPr>
-              <w:t>4</w:t>
+              <w:t>5</w:t>
             </w:r>
             <w:r>
               <w:rPr>
@@ -718,6 +809,13 @@
           </w:hyperlink>
         </w:p>
         <w:p>
+          <w:pPr>
+            <w:rPr>
+              <w:b/>
+              <w:bCs/>
+              <w:lang w:val="fr-FR"/>
+            </w:rPr>
+          </w:pPr>
           <w:r>
             <w:rPr>
               <w:b/>
@@ -739,81 +837,23 @@
         <w:pStyle w:val="Titre1"/>
       </w:pPr>
     </w:p>
+    <w:p/>
+    <w:p/>
+    <w:p/>
+    <w:p/>
+    <w:p/>
+    <w:p/>
+    <w:p/>
+    <w:p/>
+    <w:p/>
+    <w:p/>
+    <w:p/>
+    <w:p/>
     <w:p>
       <w:pPr>
         <w:pStyle w:val="Titre1"/>
       </w:pPr>
-    </w:p>
-    <w:p>
-      <w:pPr>
-        <w:pStyle w:val="Titre1"/>
-      </w:pPr>
-    </w:p>
-    <w:p>
-      <w:pPr>
-        <w:pStyle w:val="Titre1"/>
-      </w:pPr>
-    </w:p>
-    <w:p>
-      <w:pPr>
-        <w:pStyle w:val="Titre1"/>
-      </w:pPr>
-    </w:p>
-    <w:p>
-      <w:pPr>
-        <w:pStyle w:val="Titre1"/>
-      </w:pPr>
-    </w:p>
-    <w:p>
-      <w:pPr>
-        <w:pStyle w:val="Titre1"/>
-      </w:pPr>
-    </w:p>
-    <w:p>
-      <w:pPr>
-        <w:pStyle w:val="Titre1"/>
-      </w:pPr>
-    </w:p>
-    <w:p>
-      <w:pPr>
-        <w:pStyle w:val="Titre1"/>
-      </w:pPr>
-    </w:p>
-    <w:p>
-      <w:pPr>
-        <w:pStyle w:val="Titre1"/>
-      </w:pPr>
-    </w:p>
-    <w:p>
-      <w:pPr>
-        <w:pStyle w:val="Titre1"/>
-      </w:pPr>
-    </w:p>
-    <w:p>
-      <w:pPr>
-        <w:pStyle w:val="Titre1"/>
-      </w:pPr>
-    </w:p>
-    <w:p>
-      <w:pPr>
-        <w:pStyle w:val="Titre1"/>
-      </w:pPr>
-    </w:p>
-    <w:p>
-      <w:pPr>
-        <w:pStyle w:val="Titre1"/>
-      </w:pPr>
-    </w:p>
-    <w:p>
-      <w:pPr>
-        <w:pStyle w:val="Titre1"/>
-      </w:pPr>
-    </w:p>
-    <w:p>
-      <w:pPr>
-        <w:pStyle w:val="Titre1"/>
-      </w:pPr>
-      <w:bookmarkStart w:id="1" w:name="_Toc167221553"/>
+      <w:bookmarkStart w:id="1" w:name="_Toc167459664"/>
       <w:r>
         <w:lastRenderedPageBreak/>
         <w:t>Introduction</w:t>
@@ -822,11 +862,6 @@
     </w:p>
     <w:p/>
     <w:p>
-      <w:pPr>
-        <w:rPr>
-          <w:color w:val="0E2841" w:themeColor="text2"/>
-        </w:rPr>
-      </w:pPr>
       <w:r>
         <w:t xml:space="preserve">Le projet </w:t>
       </w:r>
@@ -844,27 +879,25 @@
       </w:r>
       <w:proofErr w:type="spellEnd"/>
       <w:r>
-        <w:t xml:space="preserve"> est une implémentation du célèbre jeu d'arcade classique du même nom. Réalisé dans le cadre du cours de programmation avancée, ce projet vise à mettre en pratique les concepts fondamentaux de la programmation orientée objet en utilisant le langage </w:t>
-      </w:r>
-      <w:r>
-        <w:rPr>
-          <w:color w:val="0E2841" w:themeColor="text2"/>
-        </w:rPr>
-        <w:t>C# et la plateforme .NET.</w:t>
+        <w:t xml:space="preserve"> est une implémentation du célèbre jeu d'arcade classique du même nom. Réalisé dans le cadre du cours de programmation avancée, ce projet vise à mettre en pratique les concepts fondamentaux de la programmation orientée objet en utilisant le langage C# et la plateforme .NET.</w:t>
+      </w:r>
+    </w:p>
+    <w:p>
+      <w:r>
+        <w:t>Ce rapport présente une vue d'ensemble du projet, sa conception, son implémentation, ainsi que les fonctionnalités principales développées</w:t>
+      </w:r>
+    </w:p>
+    <w:p>
+      <w:r>
+        <w:t>Ce rapport présente une vue d'ensemble du projet, sa conception, son implémentation, ainsi que les fonctionnalités principales développées.</w:t>
       </w:r>
     </w:p>
     <w:p/>
     <w:p>
-      <w:r>
-        <w:t>Ce rapport présente une vue d'ensemble du projet, sa conception, son implémentation, ainsi que les fonctionnalités principales développées.</w:t>
-      </w:r>
-    </w:p>
-    <w:p/>
-    <w:p>
       <w:pPr>
         <w:pStyle w:val="Titre1"/>
       </w:pPr>
-      <w:bookmarkStart w:id="2" w:name="_Toc167221554"/>
+      <w:bookmarkStart w:id="2" w:name="_Toc167459665"/>
       <w:r>
         <w:t>Objectifs</w:t>
       </w:r>
@@ -891,23 +924,38 @@
         <w:t xml:space="preserve"> est de créer une version jouable du jeu classique en utilisant la programmation orientée objet. Les sous-objectifs incluent :</w:t>
       </w:r>
     </w:p>
-    <w:p/>
-    <w:p>
-      <w:r>
-        <w:t>Concevoir une architecture logicielle modulaire pour le jeu.</w:t>
-      </w:r>
-    </w:p>
-    <w:p>
+    <w:p>
+      <w:pPr>
+        <w:pStyle w:val="Paragraphedeliste"/>
+        <w:numPr>
+          <w:ilvl w:val="0"/>
+          <w:numId w:val="1"/>
+        </w:numPr>
+      </w:pPr>
       <w:r>
         <w:t>Implémenter le déplacement des vaisseaux et des ennemis.</w:t>
       </w:r>
     </w:p>
     <w:p>
+      <w:pPr>
+        <w:pStyle w:val="Paragraphedeliste"/>
+        <w:numPr>
+          <w:ilvl w:val="0"/>
+          <w:numId w:val="1"/>
+        </w:numPr>
+      </w:pPr>
       <w:r>
         <w:t>Gérer les collisions entre les vaisseaux, les missiles et les obstacles.</w:t>
       </w:r>
     </w:p>
     <w:p>
+      <w:pPr>
+        <w:pStyle w:val="Paragraphedeliste"/>
+        <w:numPr>
+          <w:ilvl w:val="0"/>
+          <w:numId w:val="1"/>
+        </w:numPr>
+      </w:pPr>
       <w:r>
         <w:t>Afficher l'état du jeu à l'utilisateur de manière graphique.</w:t>
       </w:r>
@@ -918,7 +966,7 @@
       <w:pPr>
         <w:pStyle w:val="Titre1"/>
       </w:pPr>
-      <w:bookmarkStart w:id="3" w:name="_Toc167221555"/>
+      <w:bookmarkStart w:id="3" w:name="_Toc167459666"/>
       <w:r>
         <w:t>Conception</w:t>
       </w:r>
@@ -934,161 +982,297 @@
         <w:t>Le projet est structuré en plusieurs classes principales :</w:t>
       </w:r>
     </w:p>
+    <w:p>
+      <w:proofErr w:type="spellStart"/>
+      <w:r>
+        <w:t>SpaceShip</w:t>
+      </w:r>
+      <w:proofErr w:type="spellEnd"/>
+      <w:r>
+        <w:t xml:space="preserve"> : Représente le vaisseau spatial contrôlé par le joueur.</w:t>
+      </w:r>
+      <w:r>
+        <w:t>et les structures Principles.</w:t>
+      </w:r>
+    </w:p>
+    <w:p>
+      <w:proofErr w:type="spellStart"/>
+      <w:r>
+        <w:t>Enemy</w:t>
+      </w:r>
+      <w:proofErr w:type="spellEnd"/>
+      <w:r>
+        <w:t xml:space="preserve"> : Modélise les ennemis qui descendent progressivement vers le vaisseau spatial.</w:t>
+      </w:r>
+    </w:p>
+    <w:p>
+      <w:r>
+        <w:t>Missile : Gère les missiles tirés par le vaisseau et les ennemis.</w:t>
+      </w:r>
+    </w:p>
+    <w:p>
+      <w:r>
+        <w:t>Wall : Définit les murs que le vaisseau doit protéger des missiles ennemis.</w:t>
+      </w:r>
+    </w:p>
+    <w:p>
+      <w:proofErr w:type="spellStart"/>
+      <w:r>
+        <w:t>MainMenu</w:t>
+      </w:r>
+      <w:proofErr w:type="spellEnd"/>
+      <w:r>
+        <w:t xml:space="preserve"> : Gère l'affichage et la navigation dans le menu principal du jeu.</w:t>
+      </w:r>
+    </w:p>
+    <w:p>
+      <w:r>
+        <w:t>Position :</w:t>
+      </w:r>
+      <w:r>
+        <w:t xml:space="preserve"> </w:t>
+      </w:r>
+      <w:r>
+        <w:t>Représente la position dans l'espace avec les coordonnées x et y</w:t>
+      </w:r>
+      <w:r>
+        <w:t>.</w:t>
+      </w:r>
+    </w:p>
+    <w:p>
+      <w:pPr>
+        <w:pStyle w:val="Titre1"/>
+      </w:pPr>
+      <w:bookmarkStart w:id="4" w:name="_Toc167459667"/>
+      <w:r>
+        <w:lastRenderedPageBreak/>
+        <w:t xml:space="preserve">Diagramme </w:t>
+      </w:r>
+      <w:r>
+        <w:t>De Class</w:t>
+      </w:r>
+      <w:bookmarkEnd w:id="4"/>
+    </w:p>
+    <w:p>
+      <w:r>
+        <w:t xml:space="preserve">Le diagramme de </w:t>
+      </w:r>
+      <w:r>
+        <w:t>classes illustre</w:t>
+      </w:r>
+      <w:r>
+        <w:t xml:space="preserve"> les relations entre les différentes classes du projet, ainsi que leurs attributs et méthodes.</w:t>
+      </w:r>
+    </w:p>
+    <w:p>
+      <w:r>
+        <w:rPr>
+          <w:noProof/>
+        </w:rPr>
+        <w:drawing>
+          <wp:inline distT="0" distB="0" distL="0" distR="0" wp14:anchorId="0F66F909" wp14:editId="77F6D13F">
+            <wp:extent cx="5753100" cy="4829175"/>
+            <wp:effectExtent l="0" t="0" r="0" b="9525"/>
+            <wp:docPr id="1" name="Image 1"/>
+            <wp:cNvGraphicFramePr>
+              <a:graphicFrameLocks xmlns:a="http://schemas.openxmlformats.org/drawingml/2006/main" noChangeAspect="1"/>
+            </wp:cNvGraphicFramePr>
+            <a:graphic xmlns:a="http://schemas.openxmlformats.org/drawingml/2006/main">
+              <a:graphicData uri="http://schemas.openxmlformats.org/drawingml/2006/picture">
+                <pic:pic xmlns:pic="http://schemas.openxmlformats.org/drawingml/2006/picture">
+                  <pic:nvPicPr>
+                    <pic:cNvPr id="0" name="Picture 1"/>
+                    <pic:cNvPicPr>
+                      <a:picLocks noChangeAspect="1" noChangeArrowheads="1"/>
+                    </pic:cNvPicPr>
+                  </pic:nvPicPr>
+                  <pic:blipFill>
+                    <a:blip r:embed="rId8">
+                      <a:extLst>
+                        <a:ext uri="{28A0092B-C50C-407E-A947-70E740481C1C}">
+                          <a14:useLocalDpi xmlns:a14="http://schemas.microsoft.com/office/drawing/2010/main" val="0"/>
+                        </a:ext>
+                      </a:extLst>
+                    </a:blip>
+                    <a:srcRect/>
+                    <a:stretch>
+                      <a:fillRect/>
+                    </a:stretch>
+                  </pic:blipFill>
+                  <pic:spPr bwMode="auto">
+                    <a:xfrm>
+                      <a:off x="0" y="0"/>
+                      <a:ext cx="5753100" cy="4829175"/>
+                    </a:xfrm>
+                    <a:prstGeom prst="rect">
+                      <a:avLst/>
+                    </a:prstGeom>
+                    <a:noFill/>
+                    <a:ln>
+                      <a:noFill/>
+                    </a:ln>
+                  </pic:spPr>
+                </pic:pic>
+              </a:graphicData>
+            </a:graphic>
+          </wp:inline>
+        </w:drawing>
+      </w:r>
+    </w:p>
     <w:p/>
-    <w:p>
+    <w:p/>
+    <w:p>
+      <w:pPr>
+        <w:pStyle w:val="Titre1"/>
+      </w:pPr>
+      <w:bookmarkStart w:id="5" w:name="_Toc167459668"/>
+      <w:r>
+        <w:t>Implémentation</w:t>
+      </w:r>
+      <w:bookmarkEnd w:id="5"/>
+    </w:p>
+    <w:p>
+      <w:r>
+        <w:t>L'implémentation du projet s'est déroulée en plusieurs étapes :</w:t>
+      </w:r>
+    </w:p>
+    <w:p>
+      <w:pPr>
+        <w:pStyle w:val="Paragraphedeliste"/>
+        <w:numPr>
+          <w:ilvl w:val="0"/>
+          <w:numId w:val="2"/>
+        </w:numPr>
+      </w:pPr>
+      <w:r>
+        <w:t>Mise en place de l'architecture logicielle de base.</w:t>
+      </w:r>
+    </w:p>
+    <w:p>
+      <w:pPr>
+        <w:pStyle w:val="Paragraphedeliste"/>
+        <w:numPr>
+          <w:ilvl w:val="0"/>
+          <w:numId w:val="2"/>
+        </w:numPr>
+      </w:pPr>
+      <w:r>
+        <w:t>Implémentation du déplacement du vaisseau et des ennemis.</w:t>
+      </w:r>
+    </w:p>
+    <w:p>
+      <w:pPr>
+        <w:pStyle w:val="Paragraphedeliste"/>
+        <w:numPr>
+          <w:ilvl w:val="0"/>
+          <w:numId w:val="2"/>
+        </w:numPr>
+      </w:pPr>
+      <w:r>
+        <w:t>Gestion des collisions entre les éléments du jeu.</w:t>
+      </w:r>
+    </w:p>
+    <w:p>
+      <w:pPr>
+        <w:pStyle w:val="Paragraphedeliste"/>
+        <w:numPr>
+          <w:ilvl w:val="0"/>
+          <w:numId w:val="2"/>
+        </w:numPr>
+      </w:pPr>
+      <w:r>
+        <w:t>Ajout de l'affichage graphique à l'aide de la console.</w:t>
+      </w:r>
+    </w:p>
+    <w:p/>
+    <w:p>
+      <w:pPr>
+        <w:pStyle w:val="Titre1"/>
+      </w:pPr>
+      <w:bookmarkStart w:id="6" w:name="_Toc167459669"/>
+      <w:r>
+        <w:t>Fonctionnalités principales</w:t>
+      </w:r>
+      <w:bookmarkEnd w:id="6"/>
+    </w:p>
+    <w:p>
+      <w:r>
+        <w:t xml:space="preserve">Les principales fonctionnalités implémentées dans le projet </w:t>
+      </w:r>
       <w:proofErr w:type="spellStart"/>
       <w:r>
-        <w:t>SpaceShip</w:t>
+        <w:t>Space</w:t>
       </w:r>
       <w:proofErr w:type="spellEnd"/>
       <w:r>
-        <w:t xml:space="preserve"> : Représente le vaisseau spatial contrôlé par le joueur.</w:t>
-      </w:r>
-    </w:p>
-    <w:p>
+        <w:t xml:space="preserve"> </w:t>
+      </w:r>
       <w:proofErr w:type="spellStart"/>
       <w:r>
-        <w:t>Enemy</w:t>
+        <w:t>Invaders</w:t>
       </w:r>
       <w:proofErr w:type="spellEnd"/>
       <w:r>
-        <w:t xml:space="preserve"> : Modélise les ennemis qui descendent progressivement vers le vaisseau spatial.</w:t>
-      </w:r>
-    </w:p>
-    <w:p>
-      <w:r>
-        <w:t>Missile : Gère les missiles tirés par le vaisseau et les ennemis.</w:t>
-      </w:r>
-    </w:p>
-    <w:p>
-      <w:r>
-        <w:t>Wall : Définit les murs que le vaisseau doit protéger des missiles ennemis.</w:t>
-      </w:r>
-    </w:p>
-    <w:p>
-      <w:proofErr w:type="spellStart"/>
-      <w:r>
-        <w:t>MainMenu</w:t>
-      </w:r>
-      <w:proofErr w:type="spellEnd"/>
-      <w:r>
-        <w:t xml:space="preserve"> : Gère l'affichage et la navigation dans le menu principal du jeu.</w:t>
+        <w:t xml:space="preserve"> sont les suivantes :</w:t>
       </w:r>
     </w:p>
     <w:p/>
     <w:p>
       <w:pPr>
-        <w:pStyle w:val="Titre1"/>
-      </w:pPr>
-      <w:bookmarkStart w:id="4" w:name="_Toc167221556"/>
-      <w:r>
-        <w:t>Diagramme UML</w:t>
-      </w:r>
-      <w:bookmarkEnd w:id="4"/>
-    </w:p>
-    <w:p>
-      <w:r>
-        <w:t>Le diagramme de classes UML illustre les relations entre les différentes classes du projet, ainsi que leurs attributs et méthodes.</w:t>
-      </w:r>
-    </w:p>
-    <w:p/>
-    <w:p>
-      <w:r>
-        <w:t>[Insérez ici le diagramme UML]</w:t>
-      </w:r>
-    </w:p>
-    <w:p/>
-    <w:p>
-      <w:pPr>
-        <w:pStyle w:val="Titre1"/>
-      </w:pPr>
-      <w:bookmarkStart w:id="5" w:name="_Toc167221557"/>
-      <w:r>
-        <w:lastRenderedPageBreak/>
-        <w:t>Implémentation</w:t>
-      </w:r>
-      <w:bookmarkEnd w:id="5"/>
-    </w:p>
-    <w:p>
-      <w:r>
-        <w:t>L'implémentation du projet s'est déroulée en plusieurs étapes :</w:t>
-      </w:r>
-    </w:p>
-    <w:p/>
-    <w:p>
-      <w:r>
-        <w:t>Mise en place de l'architecture logicielle de base.</w:t>
-      </w:r>
-    </w:p>
-    <w:p>
-      <w:r>
-        <w:t>Implémentation du déplacement du vaisseau et des ennemis.</w:t>
-      </w:r>
-    </w:p>
-    <w:p>
-      <w:r>
-        <w:t>Gestion des collisions entre les éléments du jeu.</w:t>
-      </w:r>
-    </w:p>
-    <w:p>
-      <w:r>
-        <w:t>Ajout de l'affichage graphique à l'aide de la console.</w:t>
-      </w:r>
-    </w:p>
-    <w:p/>
-    <w:p>
-      <w:pPr>
-        <w:pStyle w:val="Titre1"/>
-      </w:pPr>
-      <w:bookmarkStart w:id="6" w:name="_Toc167221558"/>
-      <w:r>
-        <w:t>Fonctionnalités principales</w:t>
-      </w:r>
-      <w:bookmarkEnd w:id="6"/>
-    </w:p>
-    <w:p>
-      <w:r>
-        <w:t xml:space="preserve">Les principales fonctionnalités implémentées dans le projet </w:t>
-      </w:r>
-      <w:proofErr w:type="spellStart"/>
-      <w:r>
-        <w:t>Space</w:t>
-      </w:r>
-      <w:proofErr w:type="spellEnd"/>
-      <w:r>
-        <w:t xml:space="preserve"> </w:t>
-      </w:r>
-      <w:proofErr w:type="spellStart"/>
-      <w:r>
-        <w:t>Invaders</w:t>
-      </w:r>
-      <w:proofErr w:type="spellEnd"/>
-      <w:r>
-        <w:t xml:space="preserve"> sont les suivantes :</w:t>
-      </w:r>
-    </w:p>
-    <w:p/>
-    <w:p>
+        <w:pStyle w:val="Paragraphedeliste"/>
+        <w:numPr>
+          <w:ilvl w:val="0"/>
+          <w:numId w:val="3"/>
+        </w:numPr>
+      </w:pPr>
       <w:r>
         <w:t>Déplacement du vaisseau spatial à l'aide des touches fléchées.</w:t>
       </w:r>
     </w:p>
     <w:p>
+      <w:pPr>
+        <w:pStyle w:val="Paragraphedeliste"/>
+        <w:numPr>
+          <w:ilvl w:val="0"/>
+          <w:numId w:val="3"/>
+        </w:numPr>
+      </w:pPr>
       <w:r>
         <w:t>Tir de missiles à partir du vaisseau pour détruire les ennemis.</w:t>
       </w:r>
     </w:p>
     <w:p>
+      <w:pPr>
+        <w:pStyle w:val="Paragraphedeliste"/>
+        <w:numPr>
+          <w:ilvl w:val="0"/>
+          <w:numId w:val="3"/>
+        </w:numPr>
+      </w:pPr>
       <w:r>
         <w:t>Déplacement automatique des ennemis vers le bas de l'écran.</w:t>
       </w:r>
     </w:p>
     <w:p>
+      <w:pPr>
+        <w:pStyle w:val="Paragraphedeliste"/>
+        <w:numPr>
+          <w:ilvl w:val="0"/>
+          <w:numId w:val="3"/>
+        </w:numPr>
+      </w:pPr>
       <w:r>
         <w:t>Gestion des collisions entre les missiles, les vaisseaux, les ennemis et les murs.</w:t>
       </w:r>
     </w:p>
     <w:p>
+      <w:pPr>
+        <w:pStyle w:val="Paragraphedeliste"/>
+        <w:numPr>
+          <w:ilvl w:val="0"/>
+          <w:numId w:val="3"/>
+        </w:numPr>
+      </w:pPr>
       <w:r>
         <w:t>Affichage graphique du jeu dans la console.</w:t>
       </w:r>
@@ -1104,7 +1288,7 @@
       <w:pPr>
         <w:pStyle w:val="Titre1"/>
       </w:pPr>
-      <w:bookmarkStart w:id="7" w:name="_Toc167221559"/>
+      <w:bookmarkStart w:id="7" w:name="_Toc167459670"/>
       <w:r>
         <w:t>Conclusion</w:t>
       </w:r>
@@ -1128,17 +1312,27 @@
       </w:r>
       <w:proofErr w:type="spellEnd"/>
       <w:r>
-        <w:t xml:space="preserve"> a été une expérience enrichissante pour mettre en pratique les concepts de la programmation orientée objet. Il a permis de consolider les connaissances acquises dans le domaine de la modélisation logicielle, de la gestion des événements et de l'affichage graphique.</w:t>
-      </w:r>
-    </w:p>
-    <w:p/>
-    <w:p>
-      <w:r>
-        <w:t>Des améliorations peuvent être apportées au projet, notamment en ajoutant de nouvelles fonctionnalités, en optimisant les performances et en améliorant l'interface utilisateur. Cependant, dans sa forme actuelle, le jeu offre une expérience de jeu satisfaisante et fidèle au jeu original.</w:t>
-      </w:r>
-    </w:p>
-    <w:p/>
+        <w:t xml:space="preserve"> a été une expérience enrichissante pour mettre en pratique les concepts de la programmation orientée objet. Malgré les succès rencontrés dans la conception et l'implémentation des principales fonctionnalités du jeu, plusieurs difficultés ont émergé.</w:t>
+      </w:r>
+    </w:p>
+    <w:p>
+      <w:r>
+        <w:t>J'ai été confronté à un défi majeur lié à mon niveau d'expérience, notamment dans la manipulation des mouvements des ennemis et du vaisseau spatial. Cela m'a amené à passer beaucoup de temps à apprendre et à chercher des solutions, parfois sans savoir par où commencer. En conséquence, certaines fonctionnalités, comme l'affichage correct de "Game Over" et l'effacement des ennemis lors de leurs déplacements vers la gauche, n'ont pas pu être pleinement réalisées dans les délais impartis.</w:t>
+      </w:r>
+    </w:p>
+    <w:p>
+      <w:r>
+        <w:t>Cependant, malgré ces difficultés, le projet m'a permis d'acquérir de nouvelles compétences et connaissances, ainsi que de consolider celles que j'avais déjà. Il a été une opportunité précieuse pour comprendre les principes fondamentaux de la programmation orientée objet et les appliquer dans un projet concret.</w:t>
+      </w:r>
+    </w:p>
+    <w:p>
+      <w:r>
+        <w:t>En conclusion, bien que des améliorations puissent être apportées au jeu, je suis satisfait du résultat obtenu dans les limites de mes capacités actuelles. Ce projet m'a donné une base solide pour continuer à progresser en programmation et à relever de nouveaux défis dans le domaine du développement de jeux vidéo.</w:t>
+      </w:r>
+    </w:p>
     <w:sectPr>
+      <w:headerReference w:type="default" r:id="rId9"/>
+      <w:footerReference w:type="default" r:id="rId10"/>
       <w:pgSz w:w="11906" w:h="16838"/>
       <w:pgMar w:top="1417" w:right="1417" w:bottom="1417" w:left="1417" w:header="708" w:footer="708" w:gutter="0"/>
       <w:cols w:space="708"/>
@@ -1148,8 +1342,968 @@
 </w:document>
 </file>
 
+<file path=word/endnotes.xml><?xml version="1.0" encoding="utf-8"?>
+<w:endnotes xmlns:wpc="http://schemas.microsoft.com/office/word/2010/wordprocessingCanvas" xmlns:cx="http://schemas.microsoft.com/office/drawing/2014/chartex" xmlns:cx1="http://schemas.microsoft.com/office/drawing/2015/9/8/chartex" xmlns:cx2="http://schemas.microsoft.com/office/drawing/2015/10/21/chartex" xmlns:cx3="http://schemas.microsoft.com/office/drawing/2016/5/9/chartex" xmlns:cx4="http://schemas.microsoft.com/office/drawing/2016/5/10/chartex" xmlns:cx5="http://schemas.microsoft.com/office/drawing/2016/5/11/chartex" xmlns:cx6="http://schemas.microsoft.com/office/drawing/2016/5/12/chartex" xmlns:cx7="http://schemas.microsoft.com/office/drawing/2016/5/13/chartex" xmlns:cx8="http://schemas.microsoft.com/office/drawing/2016/5/14/chartex" xmlns:mc="http://schemas.openxmlformats.org/markup-compatibility/2006" xmlns:aink="http://schemas.microsoft.com/office/drawing/2016/ink" xmlns:am3d="http://schemas.microsoft.com/office/drawing/2017/model3d" xmlns:o="urn:schemas-microsoft-com:office:office" xmlns:oel="http://schemas.microsoft.com/office/2019/extlst" xmlns:r="http://schemas.openxmlformats.org/officeDocument/2006/relationships" xmlns:m="http://schemas.openxmlformats.org/officeDocument/2006/math" xmlns:v="urn:schemas-microsoft-com:vml" xmlns:wp14="http://schemas.microsoft.com/office/word/2010/wordprocessingDrawing" xmlns:wp="http://schemas.openxmlformats.org/drawingml/2006/wordprocessingDrawing" xmlns:w10="urn:schemas-microsoft-com:office:word" xmlns:w="http://schemas.openxmlformats.org/wordprocessingml/2006/main" xmlns:w14="http://schemas.microsoft.com/office/word/2010/wordml" xmlns:w15="http://schemas.microsoft.com/office/word/2012/wordml" xmlns:w16cex="http://schemas.microsoft.com/office/word/2018/wordml/cex" xmlns:w16cid="http://schemas.microsoft.com/office/word/2016/wordml/cid" xmlns:w16="http://schemas.microsoft.com/office/word/2018/wordml" xmlns:w16sdtdh="http://schemas.microsoft.com/office/word/2020/wordml/sdtdatahash" xmlns:w16se="http://schemas.microsoft.com/office/word/2015/wordml/symex" xmlns:wpg="http://schemas.microsoft.com/office/word/2010/wordprocessingGroup" xmlns:wpi="http://schemas.microsoft.com/office/word/2010/wordprocessingInk" xmlns:wne="http://schemas.microsoft.com/office/word/2006/wordml" xmlns:wps="http://schemas.microsoft.com/office/word/2010/wordprocessingShape" mc:Ignorable="w14 w15 w16se w16cid w16 w16cex w16sdtdh wp14">
+  <w:endnote w:type="separator" w:id="-1">
+    <w:p>
+      <w:pPr>
+        <w:spacing w:after="0" w:line="240" w:lineRule="auto"/>
+      </w:pPr>
+      <w:r>
+        <w:separator/>
+      </w:r>
+    </w:p>
+  </w:endnote>
+  <w:endnote w:type="continuationSeparator" w:id="0">
+    <w:p>
+      <w:pPr>
+        <w:spacing w:after="0" w:line="240" w:lineRule="auto"/>
+      </w:pPr>
+      <w:r>
+        <w:continuationSeparator/>
+      </w:r>
+    </w:p>
+  </w:endnote>
+</w:endnotes>
+</file>
+
+<file path=word/footer1.xml><?xml version="1.0" encoding="utf-8"?>
+<w:ftr xmlns:wpc="http://schemas.microsoft.com/office/word/2010/wordprocessingCanvas" xmlns:cx="http://schemas.microsoft.com/office/drawing/2014/chartex" xmlns:cx1="http://schemas.microsoft.com/office/drawing/2015/9/8/chartex" xmlns:cx2="http://schemas.microsoft.com/office/drawing/2015/10/21/chartex" xmlns:cx3="http://schemas.microsoft.com/office/drawing/2016/5/9/chartex" xmlns:cx4="http://schemas.microsoft.com/office/drawing/2016/5/10/chartex" xmlns:cx5="http://schemas.microsoft.com/office/drawing/2016/5/11/chartex" xmlns:cx6="http://schemas.microsoft.com/office/drawing/2016/5/12/chartex" xmlns:cx7="http://schemas.microsoft.com/office/drawing/2016/5/13/chartex" xmlns:cx8="http://schemas.microsoft.com/office/drawing/2016/5/14/chartex" xmlns:mc="http://schemas.openxmlformats.org/markup-compatibility/2006" xmlns:aink="http://schemas.microsoft.com/office/drawing/2016/ink" xmlns:am3d="http://schemas.microsoft.com/office/drawing/2017/model3d" xmlns:o="urn:schemas-microsoft-com:office:office" xmlns:oel="http://schemas.microsoft.com/office/2019/extlst" xmlns:r="http://schemas.openxmlformats.org/officeDocument/2006/relationships" xmlns:m="http://schemas.openxmlformats.org/officeDocument/2006/math" xmlns:v="urn:schemas-microsoft-com:vml" xmlns:wp14="http://schemas.microsoft.com/office/word/2010/wordprocessingDrawing" xmlns:wp="http://schemas.openxmlformats.org/drawingml/2006/wordprocessingDrawing" xmlns:w10="urn:schemas-microsoft-com:office:word" xmlns:w="http://schemas.openxmlformats.org/wordprocessingml/2006/main" xmlns:w14="http://schemas.microsoft.com/office/word/2010/wordml" xmlns:w15="http://schemas.microsoft.com/office/word/2012/wordml" xmlns:w16cex="http://schemas.microsoft.com/office/word/2018/wordml/cex" xmlns:w16cid="http://schemas.microsoft.com/office/word/2016/wordml/cid" xmlns:w16="http://schemas.microsoft.com/office/word/2018/wordml" xmlns:w16sdtdh="http://schemas.microsoft.com/office/word/2020/wordml/sdtdatahash" xmlns:w16se="http://schemas.microsoft.com/office/word/2015/wordml/symex" xmlns:wpg="http://schemas.microsoft.com/office/word/2010/wordprocessingGroup" xmlns:wpi="http://schemas.microsoft.com/office/word/2010/wordprocessingInk" xmlns:wne="http://schemas.microsoft.com/office/word/2006/wordml" xmlns:wps="http://schemas.microsoft.com/office/word/2010/wordprocessingShape" mc:Ignorable="w14 w15 w16se w16cid w16 w16cex w16sdtdh wp14">
+  <w:p>
+    <w:pPr>
+      <w:pStyle w:val="Pieddepage"/>
+    </w:pPr>
+  </w:p>
+  <w:tbl>
+    <w:tblPr>
+      <w:tblStyle w:val="Grilledutableau"/>
+      <w:tblW w:w="0" w:type="auto"/>
+      <w:tblBorders>
+        <w:top w:val="none" w:sz="0" w:space="0" w:color="auto"/>
+        <w:left w:val="none" w:sz="0" w:space="0" w:color="auto"/>
+        <w:bottom w:val="none" w:sz="0" w:space="0" w:color="auto"/>
+        <w:right w:val="none" w:sz="0" w:space="0" w:color="auto"/>
+        <w:insideH w:val="none" w:sz="0" w:space="0" w:color="auto"/>
+        <w:insideV w:val="none" w:sz="0" w:space="0" w:color="auto"/>
+      </w:tblBorders>
+      <w:tblLook w:val="04A0" w:firstRow="1" w:lastRow="0" w:firstColumn="1" w:lastColumn="0" w:noHBand="0" w:noVBand="1"/>
+    </w:tblPr>
+    <w:tblGrid>
+      <w:gridCol w:w="3823"/>
+      <w:gridCol w:w="2187"/>
+      <w:gridCol w:w="3006"/>
+    </w:tblGrid>
+    <w:tr>
+      <w:tc>
+        <w:tcPr>
+          <w:tcW w:w="3823" w:type="dxa"/>
+          <w:tcBorders>
+            <w:top w:val="single" w:sz="4" w:space="0" w:color="auto"/>
+          </w:tcBorders>
+          <w:vAlign w:val="center"/>
+        </w:tcPr>
+        <w:p>
+          <w:pPr>
+            <w:pStyle w:val="Pieddepage"/>
+            <w:rPr>
+              <w:sz w:val="16"/>
+              <w:szCs w:val="16"/>
+            </w:rPr>
+          </w:pPr>
+          <w:r>
+            <w:rPr>
+              <w:sz w:val="16"/>
+              <w:szCs w:val="16"/>
+            </w:rPr>
+            <w:t>Auteur :</w:t>
+          </w:r>
+          <w:r>
+            <w:rPr>
+              <w:sz w:val="16"/>
+              <w:szCs w:val="16"/>
+            </w:rPr>
+            <w:t xml:space="preserve"> </w:t>
+          </w:r>
+          <w:r>
+            <w:rPr>
+              <w:sz w:val="16"/>
+              <w:szCs w:val="16"/>
+            </w:rPr>
+            <w:fldChar w:fldCharType="begin"/>
+          </w:r>
+          <w:r>
+            <w:rPr>
+              <w:sz w:val="16"/>
+              <w:szCs w:val="16"/>
+            </w:rPr>
+            <w:instrText xml:space="preserve"> AUTHOR   \* MERGEFORMAT </w:instrText>
+          </w:r>
+          <w:r>
+            <w:rPr>
+              <w:sz w:val="16"/>
+              <w:szCs w:val="16"/>
+            </w:rPr>
+            <w:fldChar w:fldCharType="separate"/>
+          </w:r>
+          <w:r>
+            <w:rPr>
+              <w:noProof/>
+              <w:sz w:val="16"/>
+              <w:szCs w:val="16"/>
+            </w:rPr>
+            <w:t>HANIEH MOHAJERANI</w:t>
+          </w:r>
+          <w:r>
+            <w:rPr>
+              <w:sz w:val="16"/>
+              <w:szCs w:val="16"/>
+            </w:rPr>
+            <w:fldChar w:fldCharType="end"/>
+          </w:r>
+        </w:p>
+      </w:tc>
+      <w:tc>
+        <w:tcPr>
+          <w:tcW w:w="2187" w:type="dxa"/>
+          <w:tcBorders>
+            <w:top w:val="single" w:sz="4" w:space="0" w:color="auto"/>
+          </w:tcBorders>
+        </w:tcPr>
+        <w:p>
+          <w:pPr>
+            <w:pStyle w:val="Pieddepage"/>
+            <w:rPr>
+              <w:sz w:val="16"/>
+              <w:szCs w:val="16"/>
+            </w:rPr>
+          </w:pPr>
+        </w:p>
+      </w:tc>
+      <w:tc>
+        <w:tcPr>
+          <w:tcW w:w="3006" w:type="dxa"/>
+          <w:tcBorders>
+            <w:top w:val="single" w:sz="4" w:space="0" w:color="auto"/>
+          </w:tcBorders>
+          <w:vAlign w:val="center"/>
+        </w:tcPr>
+        <w:p>
+          <w:pPr>
+            <w:pStyle w:val="Pieddepage"/>
+            <w:rPr>
+              <w:sz w:val="16"/>
+              <w:szCs w:val="16"/>
+            </w:rPr>
+          </w:pPr>
+          <w:r>
+            <w:rPr>
+              <w:sz w:val="16"/>
+              <w:szCs w:val="16"/>
+            </w:rPr>
+            <w:t xml:space="preserve">                                     Créé : </w:t>
+          </w:r>
+          <w:r>
+            <w:rPr>
+              <w:sz w:val="16"/>
+              <w:szCs w:val="16"/>
+            </w:rPr>
+            <w:t>18</w:t>
+          </w:r>
+          <w:r>
+            <w:rPr>
+              <w:sz w:val="16"/>
+              <w:szCs w:val="16"/>
+            </w:rPr>
+            <w:t>.0</w:t>
+          </w:r>
+          <w:r>
+            <w:rPr>
+              <w:sz w:val="16"/>
+              <w:szCs w:val="16"/>
+            </w:rPr>
+            <w:t>1</w:t>
+          </w:r>
+          <w:r>
+            <w:rPr>
+              <w:sz w:val="16"/>
+              <w:szCs w:val="16"/>
+            </w:rPr>
+            <w:t>.2024</w:t>
+          </w:r>
+        </w:p>
+      </w:tc>
+    </w:tr>
+    <w:tr>
+      <w:tc>
+        <w:tcPr>
+          <w:tcW w:w="3823" w:type="dxa"/>
+          <w:vAlign w:val="center"/>
+        </w:tcPr>
+        <w:p>
+          <w:pPr>
+            <w:pStyle w:val="Pieddepage"/>
+            <w:rPr>
+              <w:sz w:val="16"/>
+              <w:szCs w:val="16"/>
+            </w:rPr>
+          </w:pPr>
+          <w:r>
+            <w:rPr>
+              <w:sz w:val="16"/>
+              <w:szCs w:val="16"/>
+            </w:rPr>
+            <w:t xml:space="preserve"> </w:t>
+          </w:r>
+        </w:p>
+        <w:p>
+          <w:pPr>
+            <w:pStyle w:val="Pieddepage"/>
+            <w:rPr>
+              <w:sz w:val="16"/>
+              <w:szCs w:val="16"/>
+            </w:rPr>
+          </w:pPr>
+        </w:p>
+      </w:tc>
+      <w:tc>
+        <w:tcPr>
+          <w:tcW w:w="2187" w:type="dxa"/>
+          <w:vAlign w:val="center"/>
+        </w:tcPr>
+        <w:p>
+          <w:pPr>
+            <w:pStyle w:val="Pieddepage"/>
+            <w:jc w:val="center"/>
+            <w:rPr>
+              <w:sz w:val="16"/>
+              <w:szCs w:val="16"/>
+            </w:rPr>
+          </w:pPr>
+          <w:r>
+            <w:rPr>
+              <w:sz w:val="16"/>
+              <w:szCs w:val="16"/>
+            </w:rPr>
+            <w:t>Page</w:t>
+          </w:r>
+          <w:r>
+            <w:rPr>
+              <w:sz w:val="16"/>
+              <w:szCs w:val="16"/>
+            </w:rPr>
+            <w:t xml:space="preserve"> </w:t>
+          </w:r>
+          <w:r>
+            <w:rPr>
+              <w:sz w:val="16"/>
+              <w:szCs w:val="16"/>
+            </w:rPr>
+            <w:fldChar w:fldCharType="begin"/>
+          </w:r>
+          <w:r>
+            <w:rPr>
+              <w:sz w:val="16"/>
+              <w:szCs w:val="16"/>
+            </w:rPr>
+            <w:instrText xml:space="preserve"> PAGE   \* MERGEFORMAT </w:instrText>
+          </w:r>
+          <w:r>
+            <w:rPr>
+              <w:sz w:val="16"/>
+              <w:szCs w:val="16"/>
+            </w:rPr>
+            <w:fldChar w:fldCharType="separate"/>
+          </w:r>
+          <w:r>
+            <w:rPr>
+              <w:noProof/>
+              <w:sz w:val="16"/>
+              <w:szCs w:val="16"/>
+            </w:rPr>
+            <w:t>2</w:t>
+          </w:r>
+          <w:r>
+            <w:rPr>
+              <w:sz w:val="16"/>
+              <w:szCs w:val="16"/>
+            </w:rPr>
+            <w:fldChar w:fldCharType="end"/>
+          </w:r>
+          <w:r>
+            <w:rPr>
+              <w:sz w:val="16"/>
+              <w:szCs w:val="16"/>
+            </w:rPr>
+            <w:t xml:space="preserve"> sur</w:t>
+          </w:r>
+          <w:r>
+            <w:rPr>
+              <w:sz w:val="16"/>
+              <w:szCs w:val="16"/>
+            </w:rPr>
+            <w:t xml:space="preserve"> </w:t>
+          </w:r>
+          <w:r>
+            <w:rPr>
+              <w:sz w:val="16"/>
+              <w:szCs w:val="16"/>
+            </w:rPr>
+            <w:fldChar w:fldCharType="begin"/>
+          </w:r>
+          <w:r>
+            <w:rPr>
+              <w:sz w:val="16"/>
+              <w:szCs w:val="16"/>
+            </w:rPr>
+            <w:instrText xml:space="preserve"> NUMPAGES   </w:instrText>
+          </w:r>
+          <w:r>
+            <w:rPr>
+              <w:sz w:val="16"/>
+              <w:szCs w:val="16"/>
+            </w:rPr>
+            <w:fldChar w:fldCharType="separate"/>
+          </w:r>
+          <w:r>
+            <w:rPr>
+              <w:sz w:val="16"/>
+              <w:szCs w:val="16"/>
+            </w:rPr>
+            <w:t>16</w:t>
+          </w:r>
+          <w:r>
+            <w:rPr>
+              <w:sz w:val="16"/>
+              <w:szCs w:val="16"/>
+            </w:rPr>
+            <w:fldChar w:fldCharType="end"/>
+          </w:r>
+        </w:p>
+      </w:tc>
+      <w:tc>
+        <w:tcPr>
+          <w:tcW w:w="3006" w:type="dxa"/>
+          <w:vAlign w:val="center"/>
+        </w:tcPr>
+        <w:p>
+          <w:pPr>
+            <w:pStyle w:val="Pieddepage"/>
+            <w:jc w:val="right"/>
+            <w:rPr>
+              <w:sz w:val="16"/>
+              <w:szCs w:val="16"/>
+            </w:rPr>
+          </w:pPr>
+        </w:p>
+      </w:tc>
+    </w:tr>
+    <w:tr>
+      <w:tc>
+        <w:tcPr>
+          <w:tcW w:w="3823" w:type="dxa"/>
+          <w:vAlign w:val="center"/>
+        </w:tcPr>
+        <w:p>
+          <w:pPr>
+            <w:pStyle w:val="Pieddepage"/>
+            <w:rPr>
+              <w:sz w:val="16"/>
+              <w:szCs w:val="16"/>
+            </w:rPr>
+          </w:pPr>
+        </w:p>
+      </w:tc>
+      <w:tc>
+        <w:tcPr>
+          <w:tcW w:w="5193" w:type="dxa"/>
+          <w:gridSpan w:val="2"/>
+        </w:tcPr>
+        <w:p>
+          <w:pPr>
+            <w:pStyle w:val="Pieddepage"/>
+            <w:rPr>
+              <w:sz w:val="16"/>
+              <w:szCs w:val="16"/>
+            </w:rPr>
+          </w:pPr>
+        </w:p>
+      </w:tc>
+    </w:tr>
+  </w:tbl>
+  <w:p>
+    <w:pPr>
+      <w:pStyle w:val="Pieddepage"/>
+    </w:pPr>
+  </w:p>
+  <w:p>
+    <w:pPr>
+      <w:pStyle w:val="Pieddepage"/>
+    </w:pPr>
+  </w:p>
+</w:ftr>
+</file>
+
+<file path=word/footnotes.xml><?xml version="1.0" encoding="utf-8"?>
+<w:footnotes xmlns:wpc="http://schemas.microsoft.com/office/word/2010/wordprocessingCanvas" xmlns:cx="http://schemas.microsoft.com/office/drawing/2014/chartex" xmlns:cx1="http://schemas.microsoft.com/office/drawing/2015/9/8/chartex" xmlns:cx2="http://schemas.microsoft.com/office/drawing/2015/10/21/chartex" xmlns:cx3="http://schemas.microsoft.com/office/drawing/2016/5/9/chartex" xmlns:cx4="http://schemas.microsoft.com/office/drawing/2016/5/10/chartex" xmlns:cx5="http://schemas.microsoft.com/office/drawing/2016/5/11/chartex" xmlns:cx6="http://schemas.microsoft.com/office/drawing/2016/5/12/chartex" xmlns:cx7="http://schemas.microsoft.com/office/drawing/2016/5/13/chartex" xmlns:cx8="http://schemas.microsoft.com/office/drawing/2016/5/14/chartex" xmlns:mc="http://schemas.openxmlformats.org/markup-compatibility/2006" xmlns:aink="http://schemas.microsoft.com/office/drawing/2016/ink" xmlns:am3d="http://schemas.microsoft.com/office/drawing/2017/model3d" xmlns:o="urn:schemas-microsoft-com:office:office" xmlns:oel="http://schemas.microsoft.com/office/2019/extlst" xmlns:r="http://schemas.openxmlformats.org/officeDocument/2006/relationships" xmlns:m="http://schemas.openxmlformats.org/officeDocument/2006/math" xmlns:v="urn:schemas-microsoft-com:vml" xmlns:wp14="http://schemas.microsoft.com/office/word/2010/wordprocessingDrawing" xmlns:wp="http://schemas.openxmlformats.org/drawingml/2006/wordprocessingDrawing" xmlns:w10="urn:schemas-microsoft-com:office:word" xmlns:w="http://schemas.openxmlformats.org/wordprocessingml/2006/main" xmlns:w14="http://schemas.microsoft.com/office/word/2010/wordml" xmlns:w15="http://schemas.microsoft.com/office/word/2012/wordml" xmlns:w16cex="http://schemas.microsoft.com/office/word/2018/wordml/cex" xmlns:w16cid="http://schemas.microsoft.com/office/word/2016/wordml/cid" xmlns:w16="http://schemas.microsoft.com/office/word/2018/wordml" xmlns:w16sdtdh="http://schemas.microsoft.com/office/word/2020/wordml/sdtdatahash" xmlns:w16se="http://schemas.microsoft.com/office/word/2015/wordml/symex" xmlns:wpg="http://schemas.microsoft.com/office/word/2010/wordprocessingGroup" xmlns:wpi="http://schemas.microsoft.com/office/word/2010/wordprocessingInk" xmlns:wne="http://schemas.microsoft.com/office/word/2006/wordml" xmlns:wps="http://schemas.microsoft.com/office/word/2010/wordprocessingShape" mc:Ignorable="w14 w15 w16se w16cid w16 w16cex w16sdtdh wp14">
+  <w:footnote w:type="separator" w:id="-1">
+    <w:p>
+      <w:pPr>
+        <w:spacing w:after="0" w:line="240" w:lineRule="auto"/>
+      </w:pPr>
+      <w:r>
+        <w:separator/>
+      </w:r>
+    </w:p>
+  </w:footnote>
+  <w:footnote w:type="continuationSeparator" w:id="0">
+    <w:p>
+      <w:pPr>
+        <w:spacing w:after="0" w:line="240" w:lineRule="auto"/>
+      </w:pPr>
+      <w:r>
+        <w:continuationSeparator/>
+      </w:r>
+    </w:p>
+  </w:footnote>
+</w:footnotes>
+</file>
+
+<file path=word/header1.xml><?xml version="1.0" encoding="utf-8"?>
+<w:hdr xmlns:wpc="http://schemas.microsoft.com/office/word/2010/wordprocessingCanvas" xmlns:cx="http://schemas.microsoft.com/office/drawing/2014/chartex" xmlns:cx1="http://schemas.microsoft.com/office/drawing/2015/9/8/chartex" xmlns:cx2="http://schemas.microsoft.com/office/drawing/2015/10/21/chartex" xmlns:cx3="http://schemas.microsoft.com/office/drawing/2016/5/9/chartex" xmlns:cx4="http://schemas.microsoft.com/office/drawing/2016/5/10/chartex" xmlns:cx5="http://schemas.microsoft.com/office/drawing/2016/5/11/chartex" xmlns:cx6="http://schemas.microsoft.com/office/drawing/2016/5/12/chartex" xmlns:cx7="http://schemas.microsoft.com/office/drawing/2016/5/13/chartex" xmlns:cx8="http://schemas.microsoft.com/office/drawing/2016/5/14/chartex" xmlns:mc="http://schemas.openxmlformats.org/markup-compatibility/2006" xmlns:aink="http://schemas.microsoft.com/office/drawing/2016/ink" xmlns:am3d="http://schemas.microsoft.com/office/drawing/2017/model3d" xmlns:o="urn:schemas-microsoft-com:office:office" xmlns:oel="http://schemas.microsoft.com/office/2019/extlst" xmlns:r="http://schemas.openxmlformats.org/officeDocument/2006/relationships" xmlns:m="http://schemas.openxmlformats.org/officeDocument/2006/math" xmlns:v="urn:schemas-microsoft-com:vml" xmlns:wp14="http://schemas.microsoft.com/office/word/2010/wordprocessingDrawing" xmlns:wp="http://schemas.openxmlformats.org/drawingml/2006/wordprocessingDrawing" xmlns:w10="urn:schemas-microsoft-com:office:word" xmlns:w="http://schemas.openxmlformats.org/wordprocessingml/2006/main" xmlns:w14="http://schemas.microsoft.com/office/word/2010/wordml" xmlns:w15="http://schemas.microsoft.com/office/word/2012/wordml" xmlns:w16cex="http://schemas.microsoft.com/office/word/2018/wordml/cex" xmlns:w16cid="http://schemas.microsoft.com/office/word/2016/wordml/cid" xmlns:w16="http://schemas.microsoft.com/office/word/2018/wordml" xmlns:w16sdtdh="http://schemas.microsoft.com/office/word/2020/wordml/sdtdatahash" xmlns:w16se="http://schemas.microsoft.com/office/word/2015/wordml/symex" xmlns:wpg="http://schemas.microsoft.com/office/word/2010/wordprocessingGroup" xmlns:wpi="http://schemas.microsoft.com/office/word/2010/wordprocessingInk" xmlns:wne="http://schemas.microsoft.com/office/word/2006/wordml" xmlns:wps="http://schemas.microsoft.com/office/word/2010/wordprocessingShape" mc:Ignorable="w14 w15 w16se w16cid w16 w16cex w16sdtdh wp14">
+  <w:p>
+    <w:pPr>
+      <w:pStyle w:val="En-tte"/>
+      <w:rPr>
+        <w:sz w:val="28"/>
+        <w:szCs w:val="28"/>
+      </w:rPr>
+    </w:pPr>
+    <w:r>
+      <w:rPr>
+        <w:noProof/>
+      </w:rPr>
+      <w:drawing>
+        <wp:inline distT="0" distB="0" distL="0" distR="0" wp14:anchorId="5DD6221E" wp14:editId="7AE7B37C">
+          <wp:extent cx="828675" cy="230627"/>
+          <wp:effectExtent l="0" t="0" r="0" b="0"/>
+          <wp:docPr id="3" name="Image 3"/>
+          <wp:cNvGraphicFramePr>
+            <a:graphicFrameLocks xmlns:a="http://schemas.openxmlformats.org/drawingml/2006/main" noChangeAspect="1"/>
+          </wp:cNvGraphicFramePr>
+          <a:graphic xmlns:a="http://schemas.openxmlformats.org/drawingml/2006/main">
+            <a:graphicData uri="http://schemas.openxmlformats.org/drawingml/2006/picture">
+              <pic:pic xmlns:pic="http://schemas.openxmlformats.org/drawingml/2006/picture">
+                <pic:nvPicPr>
+                  <pic:cNvPr id="226738492" name="Image 226738492"/>
+                  <pic:cNvPicPr/>
+                </pic:nvPicPr>
+                <pic:blipFill>
+                  <a:blip r:embed="rId1">
+                    <a:extLst>
+                      <a:ext uri="{28A0092B-C50C-407E-A947-70E740481C1C}">
+                        <a14:useLocalDpi xmlns:a14="http://schemas.microsoft.com/office/drawing/2010/main" val="0"/>
+                      </a:ext>
+                    </a:extLst>
+                  </a:blip>
+                  <a:stretch>
+                    <a:fillRect/>
+                  </a:stretch>
+                </pic:blipFill>
+                <pic:spPr>
+                  <a:xfrm>
+                    <a:off x="0" y="0"/>
+                    <a:ext cx="868630" cy="241747"/>
+                  </a:xfrm>
+                  <a:prstGeom prst="rect">
+                    <a:avLst/>
+                  </a:prstGeom>
+                </pic:spPr>
+              </pic:pic>
+            </a:graphicData>
+          </a:graphic>
+        </wp:inline>
+      </w:drawing>
+    </w:r>
+    <w:r>
+      <w:t xml:space="preserve">                    </w:t>
+    </w:r>
+    <w:r>
+      <w:rPr>
+        <w:noProof/>
+      </w:rPr>
+      <w:drawing>
+        <wp:inline distT="0" distB="0" distL="0" distR="0" wp14:anchorId="25DD8D0A" wp14:editId="3F788F2D">
+          <wp:extent cx="266667" cy="247619"/>
+          <wp:effectExtent l="0" t="0" r="635" b="635"/>
+          <wp:docPr id="4" name="Image 4"/>
+          <wp:cNvGraphicFramePr>
+            <a:graphicFrameLocks xmlns:a="http://schemas.openxmlformats.org/drawingml/2006/main" noChangeAspect="1"/>
+          </wp:cNvGraphicFramePr>
+          <a:graphic xmlns:a="http://schemas.openxmlformats.org/drawingml/2006/main">
+            <a:graphicData uri="http://schemas.openxmlformats.org/drawingml/2006/picture">
+              <pic:pic xmlns:pic="http://schemas.openxmlformats.org/drawingml/2006/picture">
+                <pic:nvPicPr>
+                  <pic:cNvPr id="375508311" name="Image 375508311"/>
+                  <pic:cNvPicPr/>
+                </pic:nvPicPr>
+                <pic:blipFill>
+                  <a:blip r:embed="rId2">
+                    <a:extLst>
+                      <a:ext uri="{28A0092B-C50C-407E-A947-70E740481C1C}">
+                        <a14:useLocalDpi xmlns:a14="http://schemas.microsoft.com/office/drawing/2010/main" val="0"/>
+                      </a:ext>
+                    </a:extLst>
+                  </a:blip>
+                  <a:stretch>
+                    <a:fillRect/>
+                  </a:stretch>
+                </pic:blipFill>
+                <pic:spPr>
+                  <a:xfrm>
+                    <a:off x="0" y="0"/>
+                    <a:ext cx="266667" cy="247619"/>
+                  </a:xfrm>
+                  <a:prstGeom prst="rect">
+                    <a:avLst/>
+                  </a:prstGeom>
+                </pic:spPr>
+              </pic:pic>
+            </a:graphicData>
+          </a:graphic>
+        </wp:inline>
+      </w:drawing>
+    </w:r>
+    <w:r>
+      <w:rPr>
+        <w:sz w:val="28"/>
+        <w:szCs w:val="28"/>
+      </w:rPr>
+      <w:t>P-</w:t>
+    </w:r>
+    <w:r>
+      <w:rPr>
+        <w:sz w:val="28"/>
+        <w:szCs w:val="28"/>
+      </w:rPr>
+      <w:t>Dev</w:t>
+    </w:r>
+    <w:r>
+      <w:rPr>
+        <w:sz w:val="28"/>
+        <w:szCs w:val="28"/>
+      </w:rPr>
+      <w:t xml:space="preserve">                                                        </w:t>
+    </w:r>
+    <w:r>
+      <w:rPr>
+        <w:noProof/>
+      </w:rPr>
+      <w:drawing>
+        <wp:inline distT="0" distB="0" distL="0" distR="0" wp14:anchorId="0F198353" wp14:editId="60CFAFB0">
+          <wp:extent cx="1267968" cy="304800"/>
+          <wp:effectExtent l="0" t="0" r="8890" b="0"/>
+          <wp:docPr id="5" name="Image 5" descr="Une image contenant Police, texte, Graphique, typographie&#10;&#10;Description générée automatiquement"/>
+          <wp:cNvGraphicFramePr>
+            <a:graphicFrameLocks xmlns:a="http://schemas.openxmlformats.org/drawingml/2006/main" noChangeAspect="1"/>
+          </wp:cNvGraphicFramePr>
+          <a:graphic xmlns:a="http://schemas.openxmlformats.org/drawingml/2006/main">
+            <a:graphicData uri="http://schemas.openxmlformats.org/drawingml/2006/picture">
+              <pic:pic xmlns:pic="http://schemas.openxmlformats.org/drawingml/2006/picture">
+                <pic:nvPicPr>
+                  <pic:cNvPr id="1207576136" name="Image 7" descr="Une image contenant Police, texte, Graphique, typographie&#10;&#10;Description générée automatiquement"/>
+                  <pic:cNvPicPr/>
+                </pic:nvPicPr>
+                <pic:blipFill>
+                  <a:blip r:embed="rId3">
+                    <a:extLst>
+                      <a:ext uri="{28A0092B-C50C-407E-A947-70E740481C1C}">
+                        <a14:useLocalDpi xmlns:a14="http://schemas.microsoft.com/office/drawing/2010/main" val="0"/>
+                      </a:ext>
+                    </a:extLst>
+                  </a:blip>
+                  <a:stretch>
+                    <a:fillRect/>
+                  </a:stretch>
+                </pic:blipFill>
+                <pic:spPr>
+                  <a:xfrm>
+                    <a:off x="0" y="0"/>
+                    <a:ext cx="1267968" cy="304800"/>
+                  </a:xfrm>
+                  <a:prstGeom prst="rect">
+                    <a:avLst/>
+                  </a:prstGeom>
+                </pic:spPr>
+              </pic:pic>
+            </a:graphicData>
+          </a:graphic>
+        </wp:inline>
+      </w:drawing>
+    </w:r>
+  </w:p>
+  <w:p>
+    <w:pPr>
+      <w:pStyle w:val="En-tte"/>
+      <w:rPr>
+        <w:sz w:val="28"/>
+        <w:szCs w:val="28"/>
+      </w:rPr>
+    </w:pPr>
+    <w:r>
+      <w:rPr>
+        <w:noProof/>
+        <w:sz w:val="28"/>
+        <w:szCs w:val="28"/>
+      </w:rPr>
+      <mc:AlternateContent>
+        <mc:Choice Requires="wps">
+          <w:drawing>
+            <wp:anchor distT="0" distB="0" distL="114300" distR="114300" simplePos="0" relativeHeight="251661312" behindDoc="0" locked="0" layoutInCell="1" allowOverlap="1" wp14:anchorId="1A93D70B" wp14:editId="34AD8E40">
+              <wp:simplePos x="0" y="0"/>
+              <wp:positionH relativeFrom="margin">
+                <wp:align>right</wp:align>
+              </wp:positionH>
+              <wp:positionV relativeFrom="paragraph">
+                <wp:posOffset>45719</wp:posOffset>
+              </wp:positionV>
+              <wp:extent cx="5801360" cy="9525"/>
+              <wp:effectExtent l="0" t="0" r="27940" b="28575"/>
+              <wp:wrapNone/>
+              <wp:docPr id="2" name="Connecteur droit 8"/>
+              <wp:cNvGraphicFramePr/>
+              <a:graphic xmlns:a="http://schemas.openxmlformats.org/drawingml/2006/main">
+                <a:graphicData uri="http://schemas.microsoft.com/office/word/2010/wordprocessingShape">
+                  <wps:wsp>
+                    <wps:cNvCnPr/>
+                    <wps:spPr>
+                      <a:xfrm flipV="1">
+                        <a:off x="0" y="0"/>
+                        <a:ext cx="5801360" cy="9525"/>
+                      </a:xfrm>
+                      <a:prstGeom prst="line">
+                        <a:avLst/>
+                      </a:prstGeom>
+                    </wps:spPr>
+                    <wps:style>
+                      <a:lnRef idx="1">
+                        <a:schemeClr val="dk1"/>
+                      </a:lnRef>
+                      <a:fillRef idx="0">
+                        <a:schemeClr val="dk1"/>
+                      </a:fillRef>
+                      <a:effectRef idx="0">
+                        <a:schemeClr val="dk1"/>
+                      </a:effectRef>
+                      <a:fontRef idx="minor">
+                        <a:schemeClr val="tx1"/>
+                      </a:fontRef>
+                    </wps:style>
+                    <wps:bodyPr/>
+                  </wps:wsp>
+                </a:graphicData>
+              </a:graphic>
+              <wp14:sizeRelH relativeFrom="margin">
+                <wp14:pctWidth>0</wp14:pctWidth>
+              </wp14:sizeRelH>
+              <wp14:sizeRelV relativeFrom="margin">
+                <wp14:pctHeight>0</wp14:pctHeight>
+              </wp14:sizeRelV>
+            </wp:anchor>
+          </w:drawing>
+        </mc:Choice>
+        <mc:Fallback>
+          <w:pict>
+            <v:line w14:anchorId="16BF4ADA" id="Connecteur droit 8" o:spid="_x0000_s1026" style="position:absolute;flip:y;z-index:251661312;visibility:visible;mso-wrap-style:square;mso-width-percent:0;mso-height-percent:0;mso-wrap-distance-left:9pt;mso-wrap-distance-top:0;mso-wrap-distance-right:9pt;mso-wrap-distance-bottom:0;mso-position-horizontal:right;mso-position-horizontal-relative:margin;mso-position-vertical:absolute;mso-position-vertical-relative:text;mso-width-percent:0;mso-height-percent:0;mso-width-relative:margin;mso-height-relative:margin" from="405.6pt,3.6pt" to="862.4pt,4.35pt" o:gfxdata="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" strokecolor="black [3200]" strokeweight=".5pt">
+              <v:stroke joinstyle="miter"/>
+              <w10:wrap anchorx="margin"/>
+            </v:line>
+          </w:pict>
+        </mc:Fallback>
+      </mc:AlternateContent>
+    </w:r>
+  </w:p>
+  <w:p>
+    <w:pPr>
+      <w:pStyle w:val="En-tte"/>
+    </w:pPr>
+  </w:p>
+</w:hdr>
+</file>
+
+<file path=word/numbering.xml><?xml version="1.0" encoding="utf-8"?>
+<w:numbering xmlns:wpc="http://schemas.microsoft.com/office/word/2010/wordprocessingCanvas" xmlns:cx="http://schemas.microsoft.com/office/drawing/2014/chartex" xmlns:cx1="http://schemas.microsoft.com/office/drawing/2015/9/8/chartex" xmlns:cx2="http://schemas.microsoft.com/office/drawing/2015/10/21/chartex" xmlns:cx3="http://schemas.microsoft.com/office/drawing/2016/5/9/chartex" xmlns:cx4="http://schemas.microsoft.com/office/drawing/2016/5/10/chartex" xmlns:cx5="http://schemas.microsoft.com/office/drawing/2016/5/11/chartex" xmlns:cx6="http://schemas.microsoft.com/office/drawing/2016/5/12/chartex" xmlns:cx7="http://schemas.microsoft.com/office/drawing/2016/5/13/chartex" xmlns:cx8="http://schemas.microsoft.com/office/drawing/2016/5/14/chartex" xmlns:mc="http://schemas.openxmlformats.org/markup-compatibility/2006" xmlns:aink="http://schemas.microsoft.com/office/drawing/2016/ink" xmlns:am3d="http://schemas.microsoft.com/office/drawing/2017/model3d" xmlns:o="urn:schemas-microsoft-com:office:office" xmlns:oel="http://schemas.microsoft.com/office/2019/extlst" xmlns:r="http://schemas.openxmlformats.org/officeDocument/2006/relationships" xmlns:m="http://schemas.openxmlformats.org/officeDocument/2006/math" xmlns:v="urn:schemas-microsoft-com:vml" xmlns:wp14="http://schemas.microsoft.com/office/word/2010/wordprocessingDrawing" xmlns:wp="http://schemas.openxmlformats.org/drawingml/2006/wordprocessingDrawing" xmlns:w10="urn:schemas-microsoft-com:office:word" xmlns:w="http://schemas.openxmlformats.org/wordprocessingml/2006/main" xmlns:w14="http://schemas.microsoft.com/office/word/2010/wordml" xmlns:w15="http://schemas.microsoft.com/office/word/2012/wordml" xmlns:w16cex="http://schemas.microsoft.com/office/word/2018/wordml/cex" xmlns:w16cid="http://schemas.microsoft.com/office/word/2016/wordml/cid" xmlns:w16="http://schemas.microsoft.com/office/word/2018/wordml" xmlns:w16sdtdh="http://schemas.microsoft.com/office/word/2020/wordml/sdtdatahash" xmlns:w16se="http://schemas.microsoft.com/office/word/2015/wordml/symex" xmlns:wpg="http://schemas.microsoft.com/office/word/2010/wordprocessingGroup" xmlns:wpi="http://schemas.microsoft.com/office/word/2010/wordprocessingInk" xmlns:wne="http://schemas.microsoft.com/office/word/2006/wordml" xmlns:wps="http://schemas.microsoft.com/office/word/2010/wordprocessingShape" mc:Ignorable="w14 w15 w16se w16cid w16 w16cex w16sdtdh wp14">
+  <w:abstractNum w:abstractNumId="0" w15:restartNumberingAfterBreak="0">
+    <w:nsid w:val="0BAE48EF"/>
+    <w:multiLevelType w:val="hybridMultilevel"/>
+    <w:tmpl w:val="70B4110A"/>
+    <w:lvl w:ilvl="0" w:tplc="100C000F">
+      <w:start w:val="1"/>
+      <w:numFmt w:val="decimal"/>
+      <w:lvlText w:val="%1."/>
+      <w:lvlJc w:val="left"/>
+      <w:pPr>
+        <w:ind w:left="720" w:hanging="360"/>
+      </w:pPr>
+    </w:lvl>
+    <w:lvl w:ilvl="1" w:tplc="100C0019" w:tentative="1">
+      <w:start w:val="1"/>
+      <w:numFmt w:val="lowerLetter"/>
+      <w:lvlText w:val="%2."/>
+      <w:lvlJc w:val="left"/>
+      <w:pPr>
+        <w:ind w:left="1440" w:hanging="360"/>
+      </w:pPr>
+    </w:lvl>
+    <w:lvl w:ilvl="2" w:tplc="100C001B" w:tentative="1">
+      <w:start w:val="1"/>
+      <w:numFmt w:val="lowerRoman"/>
+      <w:lvlText w:val="%3."/>
+      <w:lvlJc w:val="right"/>
+      <w:pPr>
+        <w:ind w:left="2160" w:hanging="180"/>
+      </w:pPr>
+    </w:lvl>
+    <w:lvl w:ilvl="3" w:tplc="100C000F" w:tentative="1">
+      <w:start w:val="1"/>
+      <w:numFmt w:val="decimal"/>
+      <w:lvlText w:val="%4."/>
+      <w:lvlJc w:val="left"/>
+      <w:pPr>
+        <w:ind w:left="2880" w:hanging="360"/>
+      </w:pPr>
+    </w:lvl>
+    <w:lvl w:ilvl="4" w:tplc="100C0019" w:tentative="1">
+      <w:start w:val="1"/>
+      <w:numFmt w:val="lowerLetter"/>
+      <w:lvlText w:val="%5."/>
+      <w:lvlJc w:val="left"/>
+      <w:pPr>
+        <w:ind w:left="3600" w:hanging="360"/>
+      </w:pPr>
+    </w:lvl>
+    <w:lvl w:ilvl="5" w:tplc="100C001B" w:tentative="1">
+      <w:start w:val="1"/>
+      <w:numFmt w:val="lowerRoman"/>
+      <w:lvlText w:val="%6."/>
+      <w:lvlJc w:val="right"/>
+      <w:pPr>
+        <w:ind w:left="4320" w:hanging="180"/>
+      </w:pPr>
+    </w:lvl>
+    <w:lvl w:ilvl="6" w:tplc="100C000F" w:tentative="1">
+      <w:start w:val="1"/>
+      <w:numFmt w:val="decimal"/>
+      <w:lvlText w:val="%7."/>
+      <w:lvlJc w:val="left"/>
+      <w:pPr>
+        <w:ind w:left="5040" w:hanging="360"/>
+      </w:pPr>
+    </w:lvl>
+    <w:lvl w:ilvl="7" w:tplc="100C0019" w:tentative="1">
+      <w:start w:val="1"/>
+      <w:numFmt w:val="lowerLetter"/>
+      <w:lvlText w:val="%8."/>
+      <w:lvlJc w:val="left"/>
+      <w:pPr>
+        <w:ind w:left="5760" w:hanging="360"/>
+      </w:pPr>
+    </w:lvl>
+    <w:lvl w:ilvl="8" w:tplc="100C001B" w:tentative="1">
+      <w:start w:val="1"/>
+      <w:numFmt w:val="lowerRoman"/>
+      <w:lvlText w:val="%9."/>
+      <w:lvlJc w:val="right"/>
+      <w:pPr>
+        <w:ind w:left="6480" w:hanging="180"/>
+      </w:pPr>
+    </w:lvl>
+  </w:abstractNum>
+  <w:abstractNum w:abstractNumId="1" w15:restartNumberingAfterBreak="0">
+    <w:nsid w:val="5043515D"/>
+    <w:multiLevelType w:val="hybridMultilevel"/>
+    <w:tmpl w:val="252696D8"/>
+    <w:lvl w:ilvl="0" w:tplc="100C000F">
+      <w:start w:val="1"/>
+      <w:numFmt w:val="decimal"/>
+      <w:lvlText w:val="%1."/>
+      <w:lvlJc w:val="left"/>
+      <w:pPr>
+        <w:ind w:left="720" w:hanging="360"/>
+      </w:pPr>
+    </w:lvl>
+    <w:lvl w:ilvl="1" w:tplc="100C0019" w:tentative="1">
+      <w:start w:val="1"/>
+      <w:numFmt w:val="lowerLetter"/>
+      <w:lvlText w:val="%2."/>
+      <w:lvlJc w:val="left"/>
+      <w:pPr>
+        <w:ind w:left="1440" w:hanging="360"/>
+      </w:pPr>
+    </w:lvl>
+    <w:lvl w:ilvl="2" w:tplc="100C001B" w:tentative="1">
+      <w:start w:val="1"/>
+      <w:numFmt w:val="lowerRoman"/>
+      <w:lvlText w:val="%3."/>
+      <w:lvlJc w:val="right"/>
+      <w:pPr>
+        <w:ind w:left="2160" w:hanging="180"/>
+      </w:pPr>
+    </w:lvl>
+    <w:lvl w:ilvl="3" w:tplc="100C000F" w:tentative="1">
+      <w:start w:val="1"/>
+      <w:numFmt w:val="decimal"/>
+      <w:lvlText w:val="%4."/>
+      <w:lvlJc w:val="left"/>
+      <w:pPr>
+        <w:ind w:left="2880" w:hanging="360"/>
+      </w:pPr>
+    </w:lvl>
+    <w:lvl w:ilvl="4" w:tplc="100C0019" w:tentative="1">
+      <w:start w:val="1"/>
+      <w:numFmt w:val="lowerLetter"/>
+      <w:lvlText w:val="%5."/>
+      <w:lvlJc w:val="left"/>
+      <w:pPr>
+        <w:ind w:left="3600" w:hanging="360"/>
+      </w:pPr>
+    </w:lvl>
+    <w:lvl w:ilvl="5" w:tplc="100C001B" w:tentative="1">
+      <w:start w:val="1"/>
+      <w:numFmt w:val="lowerRoman"/>
+      <w:lvlText w:val="%6."/>
+      <w:lvlJc w:val="right"/>
+      <w:pPr>
+        <w:ind w:left="4320" w:hanging="180"/>
+      </w:pPr>
+    </w:lvl>
+    <w:lvl w:ilvl="6" w:tplc="100C000F" w:tentative="1">
+      <w:start w:val="1"/>
+      <w:numFmt w:val="decimal"/>
+      <w:lvlText w:val="%7."/>
+      <w:lvlJc w:val="left"/>
+      <w:pPr>
+        <w:ind w:left="5040" w:hanging="360"/>
+      </w:pPr>
+    </w:lvl>
+    <w:lvl w:ilvl="7" w:tplc="100C0019" w:tentative="1">
+      <w:start w:val="1"/>
+      <w:numFmt w:val="lowerLetter"/>
+      <w:lvlText w:val="%8."/>
+      <w:lvlJc w:val="left"/>
+      <w:pPr>
+        <w:ind w:left="5760" w:hanging="360"/>
+      </w:pPr>
+    </w:lvl>
+    <w:lvl w:ilvl="8" w:tplc="100C001B" w:tentative="1">
+      <w:start w:val="1"/>
+      <w:numFmt w:val="lowerRoman"/>
+      <w:lvlText w:val="%9."/>
+      <w:lvlJc w:val="right"/>
+      <w:pPr>
+        <w:ind w:left="6480" w:hanging="180"/>
+      </w:pPr>
+    </w:lvl>
+  </w:abstractNum>
+  <w:abstractNum w:abstractNumId="2" w15:restartNumberingAfterBreak="0">
+    <w:nsid w:val="6E08046C"/>
+    <w:multiLevelType w:val="hybridMultilevel"/>
+    <w:tmpl w:val="A5926560"/>
+    <w:lvl w:ilvl="0" w:tplc="100C000F">
+      <w:start w:val="1"/>
+      <w:numFmt w:val="decimal"/>
+      <w:lvlText w:val="%1."/>
+      <w:lvlJc w:val="left"/>
+      <w:pPr>
+        <w:ind w:left="720" w:hanging="360"/>
+      </w:pPr>
+    </w:lvl>
+    <w:lvl w:ilvl="1" w:tplc="100C0019" w:tentative="1">
+      <w:start w:val="1"/>
+      <w:numFmt w:val="lowerLetter"/>
+      <w:lvlText w:val="%2."/>
+      <w:lvlJc w:val="left"/>
+      <w:pPr>
+        <w:ind w:left="1440" w:hanging="360"/>
+      </w:pPr>
+    </w:lvl>
+    <w:lvl w:ilvl="2" w:tplc="100C001B" w:tentative="1">
+      <w:start w:val="1"/>
+      <w:numFmt w:val="lowerRoman"/>
+      <w:lvlText w:val="%3."/>
+      <w:lvlJc w:val="right"/>
+      <w:pPr>
+        <w:ind w:left="2160" w:hanging="180"/>
+      </w:pPr>
+    </w:lvl>
+    <w:lvl w:ilvl="3" w:tplc="100C000F" w:tentative="1">
+      <w:start w:val="1"/>
+      <w:numFmt w:val="decimal"/>
+      <w:lvlText w:val="%4."/>
+      <w:lvlJc w:val="left"/>
+      <w:pPr>
+        <w:ind w:left="2880" w:hanging="360"/>
+      </w:pPr>
+    </w:lvl>
+    <w:lvl w:ilvl="4" w:tplc="100C0019" w:tentative="1">
+      <w:start w:val="1"/>
+      <w:numFmt w:val="lowerLetter"/>
+      <w:lvlText w:val="%5."/>
+      <w:lvlJc w:val="left"/>
+      <w:pPr>
+        <w:ind w:left="3600" w:hanging="360"/>
+      </w:pPr>
+    </w:lvl>
+    <w:lvl w:ilvl="5" w:tplc="100C001B" w:tentative="1">
+      <w:start w:val="1"/>
+      <w:numFmt w:val="lowerRoman"/>
+      <w:lvlText w:val="%6."/>
+      <w:lvlJc w:val="right"/>
+      <w:pPr>
+        <w:ind w:left="4320" w:hanging="180"/>
+      </w:pPr>
+    </w:lvl>
+    <w:lvl w:ilvl="6" w:tplc="100C000F" w:tentative="1">
+      <w:start w:val="1"/>
+      <w:numFmt w:val="decimal"/>
+      <w:lvlText w:val="%7."/>
+      <w:lvlJc w:val="left"/>
+      <w:pPr>
+        <w:ind w:left="5040" w:hanging="360"/>
+      </w:pPr>
+    </w:lvl>
+    <w:lvl w:ilvl="7" w:tplc="100C0019" w:tentative="1">
+      <w:start w:val="1"/>
+      <w:numFmt w:val="lowerLetter"/>
+      <w:lvlText w:val="%8."/>
+      <w:lvlJc w:val="left"/>
+      <w:pPr>
+        <w:ind w:left="5760" w:hanging="360"/>
+      </w:pPr>
+    </w:lvl>
+    <w:lvl w:ilvl="8" w:tplc="100C001B" w:tentative="1">
+      <w:start w:val="1"/>
+      <w:numFmt w:val="lowerRoman"/>
+      <w:lvlText w:val="%9."/>
+      <w:lvlJc w:val="right"/>
+      <w:pPr>
+        <w:ind w:left="6480" w:hanging="180"/>
+      </w:pPr>
+    </w:lvl>
+  </w:abstractNum>
+  <w:num w:numId="1" w16cid:durableId="1718163333">
+    <w:abstractNumId w:val="0"/>
+  </w:num>
+  <w:num w:numId="2" w16cid:durableId="1033458385">
+    <w:abstractNumId w:val="2"/>
+  </w:num>
+  <w:num w:numId="3" w16cid:durableId="1153258196">
+    <w:abstractNumId w:val="1"/>
+  </w:num>
+</w:numbering>
+</file>
+
 <file path=word/styles.xml><?xml version="1.0" encoding="utf-8"?>
-<w:styles xmlns:mc="http://schemas.openxmlformats.org/markup-compatibility/2006" xmlns:r="http://schemas.openxmlformats.org/officeDocument/2006/relationships" xmlns:w="http://schemas.openxmlformats.org/wordprocessingml/2006/main" xmlns:w14="http://schemas.microsoft.com/office/word/2010/wordml" xmlns:w15="http://schemas.microsoft.com/office/word/2012/wordml" xmlns:w16cex="http://schemas.microsoft.com/office/word/2018/wordml/cex" xmlns:w16cid="http://schemas.microsoft.com/office/word/2016/wordml/cid" xmlns:w16="http://schemas.microsoft.com/office/word/2018/wordml" xmlns:w16du="http://schemas.microsoft.com/office/word/2023/wordml/word16du" xmlns:w16sdtdh="http://schemas.microsoft.com/office/word/2020/wordml/sdtdatahash" xmlns:w16se="http://schemas.microsoft.com/office/word/2015/wordml/symex" mc:Ignorable="w14 w15 w16se w16cid w16 w16cex w16sdtdh w16du">
+<w:styles xmlns:mc="http://schemas.openxmlformats.org/markup-compatibility/2006" xmlns:r="http://schemas.openxmlformats.org/officeDocument/2006/relationships" xmlns:w="http://schemas.openxmlformats.org/wordprocessingml/2006/main" xmlns:w14="http://schemas.microsoft.com/office/word/2010/wordml" xmlns:w15="http://schemas.microsoft.com/office/word/2012/wordml" xmlns:w16cex="http://schemas.microsoft.com/office/word/2018/wordml/cex" xmlns:w16cid="http://schemas.microsoft.com/office/word/2016/wordml/cid" xmlns:w16="http://schemas.microsoft.com/office/word/2018/wordml" xmlns:w16sdtdh="http://schemas.microsoft.com/office/word/2020/wordml/sdtdatahash" xmlns:w16se="http://schemas.microsoft.com/office/word/2015/wordml/symex" mc:Ignorable="w14 w15 w16se w16cid w16 w16cex w16sdtdh">
   <w:docDefaults>
     <w:rPrDefault>
       <w:rPr>
@@ -2108,6 +3262,73 @@
       <w:u w:val="single"/>
     </w:rPr>
   </w:style>
+  <w:style w:type="paragraph" w:styleId="En-tte">
+    <w:name w:val="header"/>
+    <w:basedOn w:val="Normal"/>
+    <w:link w:val="En-tteCar"/>
+    <w:uiPriority w:val="99"/>
+    <w:unhideWhenUsed/>
+    <w:rsid w:val="009D2376"/>
+    <w:pPr>
+      <w:tabs>
+        <w:tab w:val="center" w:pos="4536"/>
+        <w:tab w:val="right" w:pos="9072"/>
+      </w:tabs>
+      <w:spacing w:after="0" w:line="240" w:lineRule="auto"/>
+    </w:pPr>
+  </w:style>
+  <w:style w:type="character" w:customStyle="1" w:styleId="En-tteCar">
+    <w:name w:val="En-tête Car"/>
+    <w:basedOn w:val="Policepardfaut"/>
+    <w:link w:val="En-tte"/>
+    <w:uiPriority w:val="99"/>
+    <w:rsid w:val="009D2376"/>
+  </w:style>
+  <w:style w:type="paragraph" w:styleId="Pieddepage">
+    <w:name w:val="footer"/>
+    <w:basedOn w:val="Normal"/>
+    <w:link w:val="PieddepageCar"/>
+    <w:uiPriority w:val="99"/>
+    <w:unhideWhenUsed/>
+    <w:rsid w:val="009D2376"/>
+    <w:pPr>
+      <w:tabs>
+        <w:tab w:val="center" w:pos="4536"/>
+        <w:tab w:val="right" w:pos="9072"/>
+      </w:tabs>
+      <w:spacing w:after="0" w:line="240" w:lineRule="auto"/>
+    </w:pPr>
+  </w:style>
+  <w:style w:type="character" w:customStyle="1" w:styleId="PieddepageCar">
+    <w:name w:val="Pied de page Car"/>
+    <w:basedOn w:val="Policepardfaut"/>
+    <w:link w:val="Pieddepage"/>
+    <w:uiPriority w:val="99"/>
+    <w:rsid w:val="009D2376"/>
+  </w:style>
+  <w:style w:type="table" w:styleId="Grilledutableau">
+    <w:name w:val="Table Grid"/>
+    <w:basedOn w:val="TableauNormal"/>
+    <w:uiPriority w:val="39"/>
+    <w:rsid w:val="009D2376"/>
+    <w:pPr>
+      <w:spacing w:after="0" w:line="240" w:lineRule="auto"/>
+    </w:pPr>
+    <w:rPr>
+      <w:kern w:val="0"/>
+      <w:lang w:val="fr-FR"/>
+    </w:rPr>
+    <w:tblPr>
+      <w:tblBorders>
+        <w:top w:val="single" w:sz="4" w:space="0" w:color="auto"/>
+        <w:left w:val="single" w:sz="4" w:space="0" w:color="auto"/>
+        <w:bottom w:val="single" w:sz="4" w:space="0" w:color="auto"/>
+        <w:right w:val="single" w:sz="4" w:space="0" w:color="auto"/>
+        <w:insideH w:val="single" w:sz="4" w:space="0" w:color="auto"/>
+        <w:insideV w:val="single" w:sz="4" w:space="0" w:color="auto"/>
+      </w:tblBorders>
+    </w:tblPr>
+  </w:style>
 </w:styles>
 </file>
 

</xml_diff>